<commit_message>
Imágenes de las pantallas en el PDF
</commit_message>
<xml_diff>
--- a/Thermomix.docx
+++ b/Thermomix.docx
@@ -1,6 +1,6 @@
 
 <file path=word/document.xml><?xml version="1.0" encoding="utf-8"?>
-<w:document xmlns:wpc="http://schemas.microsoft.com/office/word/2010/wordprocessingCanvas" xmlns:cx="http://schemas.microsoft.com/office/drawing/2014/chartex" xmlns:cx1="http://schemas.microsoft.com/office/drawing/2015/9/8/chartex" xmlns:cx2="http://schemas.microsoft.com/office/drawing/2015/10/21/chartex" xmlns:cx3="http://schemas.microsoft.com/office/drawing/2016/5/9/chartex" xmlns:cx4="http://schemas.microsoft.com/office/drawing/2016/5/10/chartex" xmlns:cx5="http://schemas.microsoft.com/office/drawing/2016/5/11/chartex" xmlns:cx6="http://schemas.microsoft.com/office/drawing/2016/5/12/chartex" xmlns:cx7="http://schemas.microsoft.com/office/drawing/2016/5/13/chartex" xmlns:cx8="http://schemas.microsoft.com/office/drawing/2016/5/14/chartex" xmlns:mc="http://schemas.openxmlformats.org/markup-compatibility/2006" xmlns:aink="http://schemas.microsoft.com/office/drawing/2016/ink" xmlns:am3d="http://schemas.microsoft.com/office/drawing/2017/model3d" xmlns:o="urn:schemas-microsoft-com:office:office" xmlns:oel="http://schemas.microsoft.com/office/2019/extlst" xmlns:r="http://schemas.openxmlformats.org/officeDocument/2006/relationships" xmlns:m="http://schemas.openxmlformats.org/officeDocument/2006/math" xmlns:v="urn:schemas-microsoft-com:vml" xmlns:wp14="http://schemas.microsoft.com/office/word/2010/wordprocessingDrawing" xmlns:wp="http://schemas.openxmlformats.org/drawingml/2006/wordprocessingDrawing" xmlns:w10="urn:schemas-microsoft-com:office:word" xmlns:w="http://schemas.openxmlformats.org/wordprocessingml/2006/main" xmlns:w14="http://schemas.microsoft.com/office/word/2010/wordml" xmlns:w15="http://schemas.microsoft.com/office/word/2012/wordml" xmlns:w16cex="http://schemas.microsoft.com/office/word/2018/wordml/cex" xmlns:w16cid="http://schemas.microsoft.com/office/word/2016/wordml/cid" xmlns:w16="http://schemas.microsoft.com/office/word/2018/wordml" xmlns:w16sdtdh="http://schemas.microsoft.com/office/word/2020/wordml/sdtdatahash" xmlns:w16se="http://schemas.microsoft.com/office/word/2015/wordml/symex" xmlns:wpg="http://schemas.microsoft.com/office/word/2010/wordprocessingGroup" xmlns:wpi="http://schemas.microsoft.com/office/word/2010/wordprocessingInk" xmlns:wne="http://schemas.microsoft.com/office/word/2006/wordml" xmlns:wps="http://schemas.microsoft.com/office/word/2010/wordprocessingShape" mc:Ignorable="w14 w15 w16se w16cid w16 w16cex w16sdtdh wp14">
+<w:document xmlns:wpc="http://schemas.microsoft.com/office/word/2010/wordprocessingCanvas" xmlns:mc="http://schemas.openxmlformats.org/markup-compatibility/2006" xmlns:o="urn:schemas-microsoft-com:office:office" xmlns:r="http://schemas.openxmlformats.org/officeDocument/2006/relationships" xmlns:m="http://schemas.openxmlformats.org/officeDocument/2006/math" xmlns:v="urn:schemas-microsoft-com:vml" xmlns:wp14="http://schemas.microsoft.com/office/word/2010/wordprocessingDrawing" xmlns:wp="http://schemas.openxmlformats.org/drawingml/2006/wordprocessingDrawing" xmlns:w10="urn:schemas-microsoft-com:office:word" xmlns:w="http://schemas.openxmlformats.org/wordprocessingml/2006/main" xmlns:w14="http://schemas.microsoft.com/office/word/2010/wordml" xmlns:wpg="http://schemas.microsoft.com/office/word/2010/wordprocessingGroup" xmlns:wpi="http://schemas.microsoft.com/office/word/2010/wordprocessingInk" xmlns:wne="http://schemas.microsoft.com/office/word/2006/wordml" xmlns:wps="http://schemas.microsoft.com/office/word/2010/wordprocessingShape" mc:Ignorable="w14 wp14">
   <w:body>
     <w:p>
       <w:pPr>
@@ -35,7 +35,15 @@
         </w:numPr>
       </w:pPr>
       <w:r>
-        <w:t>Hay varios libros con recetas de Thermomix.</w:t>
+        <w:t xml:space="preserve">Hay varios libros con recetas de </w:t>
+      </w:r>
+      <w:proofErr w:type="spellStart"/>
+      <w:r>
+        <w:t>Thermomix</w:t>
+      </w:r>
+      <w:proofErr w:type="spellEnd"/>
+      <w:r>
+        <w:t>.</w:t>
       </w:r>
     </w:p>
     <w:p>
@@ -47,7 +55,15 @@
         </w:numPr>
       </w:pPr>
       <w:r>
-        <w:t>Al seleccionar un libro obtenemos los platos de Thermomix.</w:t>
+        <w:t xml:space="preserve">Al seleccionar un libro obtenemos los platos de </w:t>
+      </w:r>
+      <w:proofErr w:type="spellStart"/>
+      <w:r>
+        <w:t>Thermomix</w:t>
+      </w:r>
+      <w:proofErr w:type="spellEnd"/>
+      <w:r>
+        <w:t>.</w:t>
       </w:r>
     </w:p>
     <w:p>
@@ -96,13 +112,26 @@
         <w:t>Es pre</w:t>
       </w:r>
       <w:r>
-        <w:t>ferible que se inicie todo con d</w:t>
+        <w:t xml:space="preserve">ferible que se inicie todo con </w:t>
+      </w:r>
+      <w:proofErr w:type="spellStart"/>
+      <w:r>
+        <w:t>d</w:t>
       </w:r>
       <w:r>
         <w:t>ocker-compose</w:t>
       </w:r>
-      <w:r>
-        <w:t xml:space="preserve"> a partir del fichero “docker-compose.yml”</w:t>
+      <w:proofErr w:type="spellEnd"/>
+      <w:r>
+        <w:t xml:space="preserve"> a partir del fichero “</w:t>
+      </w:r>
+      <w:proofErr w:type="spellStart"/>
+      <w:r>
+        <w:t>docker-compose.yml</w:t>
+      </w:r>
+      <w:proofErr w:type="spellEnd"/>
+      <w:r>
+        <w:t>”</w:t>
       </w:r>
       <w:r>
         <w:t>.</w:t>
@@ -117,13 +146,25 @@
       <w:pPr>
         <w:ind w:firstLine="708"/>
       </w:pPr>
-      <w:r>
-        <w:t>docker-compose up -d</w:t>
-      </w:r>
-    </w:p>
-    <w:p>
-      <w:r>
-        <w:t>descarga los contenedores y l</w:t>
+      <w:proofErr w:type="spellStart"/>
+      <w:proofErr w:type="gramStart"/>
+      <w:r>
+        <w:t>docker-compose</w:t>
+      </w:r>
+      <w:proofErr w:type="spellEnd"/>
+      <w:proofErr w:type="gramEnd"/>
+      <w:r>
+        <w:t xml:space="preserve"> up -d</w:t>
+      </w:r>
+    </w:p>
+    <w:p>
+      <w:proofErr w:type="gramStart"/>
+      <w:r>
+        <w:t>descarga</w:t>
+      </w:r>
+      <w:proofErr w:type="gramEnd"/>
+      <w:r>
+        <w:t xml:space="preserve"> los contenedores y l</w:t>
       </w:r>
       <w:r>
         <w:t>os pone en marcha, mientras que</w:t>
@@ -133,13 +174,30 @@
       <w:pPr>
         <w:ind w:firstLine="708"/>
       </w:pPr>
-      <w:r>
-        <w:t>docker-compose down</w:t>
-      </w:r>
-    </w:p>
-    <w:p>
-      <w:r>
-        <w:t>detiene los contenedores y l</w:t>
+      <w:proofErr w:type="spellStart"/>
+      <w:proofErr w:type="gramStart"/>
+      <w:r>
+        <w:t>docker-compose</w:t>
+      </w:r>
+      <w:proofErr w:type="spellEnd"/>
+      <w:proofErr w:type="gramEnd"/>
+      <w:r>
+        <w:t xml:space="preserve"> </w:t>
+      </w:r>
+      <w:proofErr w:type="spellStart"/>
+      <w:r>
+        <w:t>down</w:t>
+      </w:r>
+      <w:proofErr w:type="spellEnd"/>
+    </w:p>
+    <w:p>
+      <w:proofErr w:type="gramStart"/>
+      <w:r>
+        <w:t>detiene</w:t>
+      </w:r>
+      <w:proofErr w:type="gramEnd"/>
+      <w:r>
+        <w:t xml:space="preserve"> los contenedores y l</w:t>
       </w:r>
       <w:r>
         <w:t>os elimina</w:t>
@@ -152,13 +210,23 @@
       <w:pPr>
         <w:pStyle w:val="Ttulo1"/>
       </w:pPr>
+      <w:proofErr w:type="spellStart"/>
       <w:r>
         <w:t>Endpoints</w:t>
       </w:r>
-    </w:p>
-    <w:p>
-      <w:r>
-        <w:t xml:space="preserve">Los endpoints están programados para devolver una respuesta después de </w:t>
+      <w:proofErr w:type="spellEnd"/>
+    </w:p>
+    <w:p>
+      <w:r>
+        <w:t xml:space="preserve">Los </w:t>
+      </w:r>
+      <w:proofErr w:type="spellStart"/>
+      <w:r>
+        <w:t>endpoints</w:t>
+      </w:r>
+      <w:proofErr w:type="spellEnd"/>
+      <w:r>
+        <w:t xml:space="preserve"> están programados para devolver una respuesta después de </w:t>
       </w:r>
       <w:r>
         <w:t>varios</w:t>
@@ -167,7 +235,15 @@
         <w:t xml:space="preserve"> segundos. </w:t>
       </w:r>
       <w:r>
-        <w:t>El primer endpoint genera</w:t>
+        <w:t xml:space="preserve">El primer </w:t>
+      </w:r>
+      <w:proofErr w:type="spellStart"/>
+      <w:r>
+        <w:t>endpoint</w:t>
+      </w:r>
+      <w:proofErr w:type="spellEnd"/>
+      <w:r>
+        <w:t xml:space="preserve"> genera</w:t>
       </w:r>
       <w:r>
         <w:t xml:space="preserve"> error con </w:t>
@@ -195,7 +271,15 @@
     </w:p>
     <w:p>
       <w:r>
-        <w:t>El usuario se autentica en el siguiente endpoint empleando el método de envío POST.</w:t>
+        <w:t xml:space="preserve">El usuario se autentica en el siguiente </w:t>
+      </w:r>
+      <w:proofErr w:type="spellStart"/>
+      <w:r>
+        <w:t>endpoint</w:t>
+      </w:r>
+      <w:proofErr w:type="spellEnd"/>
+      <w:r>
+        <w:t xml:space="preserve"> empleando el método de envío POST.</w:t>
       </w:r>
     </w:p>
     <w:p>
@@ -213,100 +297,13 @@
       <w:r>
         <w:rPr>
           <w:noProof/>
+          <w:lang w:eastAsia="es-ES"/>
         </w:rPr>
         <w:drawing>
           <wp:inline distT="0" distB="0" distL="0" distR="0" wp14:anchorId="6F820F08" wp14:editId="6B878B0F">
             <wp:extent cx="4858000" cy="1619333"/>
             <wp:effectExtent l="0" t="0" r="0" b="0"/>
             <wp:docPr id="1" name="Imagen 1"/>
-            <wp:cNvGraphicFramePr>
-              <a:graphicFrameLocks xmlns:a="http://schemas.openxmlformats.org/drawingml/2006/main" noChangeAspect="1"/>
-            </wp:cNvGraphicFramePr>
-            <a:graphic xmlns:a="http://schemas.openxmlformats.org/drawingml/2006/main">
-              <a:graphicData uri="http://schemas.openxmlformats.org/drawingml/2006/picture">
-                <pic:pic xmlns:pic="http://schemas.openxmlformats.org/drawingml/2006/picture">
-                  <pic:nvPicPr>
-                    <pic:cNvPr id="0" name=""/>
-                    <pic:cNvPicPr/>
-                  </pic:nvPicPr>
-                  <pic:blipFill>
-                    <a:blip r:embed="rId5"/>
-                    <a:stretch>
-                      <a:fillRect/>
-                    </a:stretch>
-                  </pic:blipFill>
-                  <pic:spPr>
-                    <a:xfrm>
-                      <a:off x="0" y="0"/>
-                      <a:ext cx="4858000" cy="1619333"/>
-                    </a:xfrm>
-                    <a:prstGeom prst="rect">
-                      <a:avLst/>
-                    </a:prstGeom>
-                  </pic:spPr>
-                </pic:pic>
-              </a:graphicData>
-            </a:graphic>
-          </wp:inline>
-        </w:drawing>
-      </w:r>
-    </w:p>
-    <w:p>
-      <w:pPr>
-        <w:pStyle w:val="Ttulo2"/>
-      </w:pPr>
-      <w:r>
-        <w:t>Libros</w:t>
-      </w:r>
-      <w:r>
-        <w:t xml:space="preserve"> de </w:t>
-      </w:r>
-      <w:r>
-        <w:t>Thermomix</w:t>
-      </w:r>
-    </w:p>
-    <w:p>
-      <w:r>
-        <w:t xml:space="preserve">Un </w:t>
-      </w:r>
-      <w:r>
-        <w:t>libro</w:t>
-      </w:r>
-      <w:r>
-        <w:t xml:space="preserve"> </w:t>
-      </w:r>
-      <w:r>
-        <w:t>recoge una serie de platos</w:t>
-      </w:r>
-      <w:r>
-        <w:t>.</w:t>
-      </w:r>
-      <w:r>
-        <w:t xml:space="preserve"> Este endpoint falla con una probabilidad del 50%.</w:t>
-      </w:r>
-    </w:p>
-    <w:p>
-      <w:pPr>
-        <w:jc w:val="center"/>
-      </w:pPr>
-      <w:r>
-        <w:t>http://127.0.0.1:8082/api/books</w:t>
-      </w:r>
-    </w:p>
-    <w:p>
-      <w:pPr>
-        <w:jc w:val="center"/>
-      </w:pPr>
-      <w:r>
-        <w:rPr>
-          <w:noProof/>
-        </w:rPr>
-        <w:lastRenderedPageBreak/>
-        <w:drawing>
-          <wp:inline distT="0" distB="0" distL="0" distR="0" wp14:anchorId="292FAB68" wp14:editId="24CF700D">
-            <wp:extent cx="5150115" cy="1092256"/>
-            <wp:effectExtent l="0" t="0" r="0" b="0"/>
-            <wp:docPr id="2" name="Imagen 2"/>
             <wp:cNvGraphicFramePr>
               <a:graphicFrameLocks xmlns:a="http://schemas.openxmlformats.org/drawingml/2006/main" noChangeAspect="1"/>
             </wp:cNvGraphicFramePr>
@@ -326,7 +323,7 @@
                   <pic:spPr>
                     <a:xfrm>
                       <a:off x="0" y="0"/>
-                      <a:ext cx="5150115" cy="1092256"/>
+                      <a:ext cx="4858000" cy="1619333"/>
                     </a:xfrm>
                     <a:prstGeom prst="rect">
                       <a:avLst/>
@@ -344,32 +341,51 @@
         <w:pStyle w:val="Ttulo2"/>
       </w:pPr>
       <w:r>
-        <w:t>Platos de un determinado libro por id</w:t>
-      </w:r>
-    </w:p>
-    <w:p>
-      <w:r>
-        <w:t xml:space="preserve">Se suministra en la url el </w:t>
-      </w:r>
-      <w:r>
-        <w:t>identificador del libro</w:t>
-      </w:r>
-      <w:r>
-        <w:t xml:space="preserve"> y obtenemos </w:t>
-      </w:r>
-      <w:r>
-        <w:t>los platos incluidos en dicho libro</w:t>
+        <w:t>Libros</w:t>
+      </w:r>
+      <w:r>
+        <w:t xml:space="preserve"> de </w:t>
+      </w:r>
+      <w:proofErr w:type="spellStart"/>
+      <w:r>
+        <w:t>Thermomix</w:t>
+      </w:r>
+      <w:proofErr w:type="spellEnd"/>
+    </w:p>
+    <w:p>
+      <w:r>
+        <w:t xml:space="preserve">Un </w:t>
+      </w:r>
+      <w:r>
+        <w:t>libro</w:t>
+      </w:r>
+      <w:r>
+        <w:t xml:space="preserve"> </w:t>
+      </w:r>
+      <w:r>
+        <w:t>recoge una serie de platos</w:t>
       </w:r>
       <w:r>
         <w:t>.</w:t>
       </w:r>
+      <w:r>
+        <w:t xml:space="preserve"> Este </w:t>
+      </w:r>
+      <w:proofErr w:type="spellStart"/>
+      <w:r>
+        <w:t>endpoint</w:t>
+      </w:r>
+      <w:proofErr w:type="spellEnd"/>
+      <w:r>
+        <w:t xml:space="preserve"> falla con una probabilidad del 50%.</w:t>
+      </w:r>
     </w:p>
     <w:p>
       <w:pPr>
         <w:jc w:val="center"/>
       </w:pPr>
       <w:r>
-        <w:t>http://127.0.0.1:8082/api/book/6917/dishes</w:t>
+        <w:t>http://127.0.0.1:8082/api/books</w:t>
       </w:r>
     </w:p>
     <w:p>
@@ -379,12 +395,14 @@
       <w:r>
         <w:rPr>
           <w:noProof/>
+          <w:lang w:eastAsia="es-ES"/>
         </w:rPr>
+        <w:lastRenderedPageBreak/>
         <w:drawing>
-          <wp:inline distT="0" distB="0" distL="0" distR="0" wp14:anchorId="67724BDD" wp14:editId="0FA28908">
-            <wp:extent cx="5400040" cy="1004802"/>
-            <wp:effectExtent l="0" t="0" r="0" b="5080"/>
-            <wp:docPr id="4" name="Imagen 4"/>
+          <wp:inline distT="0" distB="0" distL="0" distR="0" wp14:anchorId="292FAB68" wp14:editId="24CF700D">
+            <wp:extent cx="5150115" cy="1092256"/>
+            <wp:effectExtent l="0" t="0" r="0" b="0"/>
+            <wp:docPr id="2" name="Imagen 2"/>
             <wp:cNvGraphicFramePr>
               <a:graphicFrameLocks xmlns:a="http://schemas.openxmlformats.org/drawingml/2006/main" noChangeAspect="1"/>
             </wp:cNvGraphicFramePr>
@@ -404,7 +422,7 @@
                   <pic:spPr>
                     <a:xfrm>
                       <a:off x="0" y="0"/>
-                      <a:ext cx="5400040" cy="1004802"/>
+                      <a:ext cx="5150115" cy="1092256"/>
                     </a:xfrm>
                     <a:prstGeom prst="rect">
                       <a:avLst/>
@@ -422,12 +440,29 @@
         <w:pStyle w:val="Ttulo2"/>
       </w:pPr>
       <w:r>
-        <w:t>Plato por id</w:t>
-      </w:r>
-    </w:p>
-    <w:p>
-      <w:r>
-        <w:t>Se suministra en la url el identificador del plato y obtenemos información detallada del plato</w:t>
+        <w:t>Platos de un determinado libro por id</w:t>
+      </w:r>
+    </w:p>
+    <w:p>
+      <w:r>
+        <w:t xml:space="preserve">Se suministra en la </w:t>
+      </w:r>
+      <w:proofErr w:type="spellStart"/>
+      <w:r>
+        <w:t>url</w:t>
+      </w:r>
+      <w:proofErr w:type="spellEnd"/>
+      <w:r>
+        <w:t xml:space="preserve"> el </w:t>
+      </w:r>
+      <w:r>
+        <w:t>identificador del libro</w:t>
+      </w:r>
+      <w:r>
+        <w:t xml:space="preserve"> y obtenemos </w:t>
+      </w:r>
+      <w:r>
+        <w:t>los platos incluidos en dicho libro</w:t>
       </w:r>
       <w:r>
         <w:t>.</w:t>
@@ -438,7 +473,7 @@
         <w:jc w:val="center"/>
       </w:pPr>
       <w:r>
-        <w:t>http://127.0.0.1:8082/api/dish/691702</w:t>
+        <w:t>http://127.0.0.1:8082/api/book/6917/dishes</w:t>
       </w:r>
     </w:p>
     <w:p>
@@ -448,12 +483,13 @@
       <w:r>
         <w:rPr>
           <w:noProof/>
+          <w:lang w:eastAsia="es-ES"/>
         </w:rPr>
         <w:drawing>
-          <wp:inline distT="0" distB="0" distL="0" distR="0" wp14:anchorId="1418B6FD" wp14:editId="0F268666">
-            <wp:extent cx="5196016" cy="981822"/>
-            <wp:effectExtent l="0" t="0" r="5080" b="8890"/>
-            <wp:docPr id="5" name="Imagen 5"/>
+          <wp:inline distT="0" distB="0" distL="0" distR="0" wp14:anchorId="67724BDD" wp14:editId="0FA28908">
+            <wp:extent cx="5400040" cy="1004802"/>
+            <wp:effectExtent l="0" t="0" r="0" b="5080"/>
+            <wp:docPr id="4" name="Imagen 4"/>
             <wp:cNvGraphicFramePr>
               <a:graphicFrameLocks xmlns:a="http://schemas.openxmlformats.org/drawingml/2006/main" noChangeAspect="1"/>
             </wp:cNvGraphicFramePr>
@@ -473,7 +509,7 @@
                   <pic:spPr>
                     <a:xfrm>
                       <a:off x="0" y="0"/>
-                      <a:ext cx="5196148" cy="981847"/>
+                      <a:ext cx="5400040" cy="1004802"/>
                     </a:xfrm>
                     <a:prstGeom prst="rect">
                       <a:avLst/>
@@ -491,21 +527,20 @@
         <w:pStyle w:val="Ttulo2"/>
       </w:pPr>
       <w:r>
-        <w:t>Receta de un determinado plato</w:t>
-      </w:r>
-    </w:p>
-    <w:p>
-      <w:r>
-        <w:t xml:space="preserve">Se suministra en la url el código de la </w:t>
-      </w:r>
-      <w:r>
-        <w:t xml:space="preserve">receta, que coincide con el código del plato, </w:t>
-      </w:r>
-      <w:r>
-        <w:t xml:space="preserve">y obtenemos el detalle de dicha </w:t>
-      </w:r>
-      <w:r>
-        <w:t>receta</w:t>
+        <w:t>Plato por id</w:t>
+      </w:r>
+    </w:p>
+    <w:p>
+      <w:r>
+        <w:t xml:space="preserve">Se suministra en la </w:t>
+      </w:r>
+      <w:proofErr w:type="spellStart"/>
+      <w:r>
+        <w:t>url</w:t>
+      </w:r>
+      <w:proofErr w:type="spellEnd"/>
+      <w:r>
+        <w:t xml:space="preserve"> el identificador del plato y obtenemos información detallada del plato</w:t>
       </w:r>
       <w:r>
         <w:t>.</w:t>
@@ -516,7 +551,7 @@
         <w:jc w:val="center"/>
       </w:pPr>
       <w:r>
-        <w:t>http://127.0.0.1:8082/api/recipe/254703</w:t>
+        <w:t>http://127.0.0.1:8082/api/dish/691702</w:t>
       </w:r>
     </w:p>
     <w:p>
@@ -526,12 +561,13 @@
       <w:r>
         <w:rPr>
           <w:noProof/>
+          <w:lang w:eastAsia="es-ES"/>
         </w:rPr>
         <w:drawing>
-          <wp:inline distT="0" distB="0" distL="0" distR="0" wp14:anchorId="47B1660A" wp14:editId="7BA477BA">
-            <wp:extent cx="5397777" cy="1073205"/>
-            <wp:effectExtent l="0" t="0" r="0" b="0"/>
-            <wp:docPr id="6" name="Imagen 6"/>
+          <wp:inline distT="0" distB="0" distL="0" distR="0" wp14:anchorId="1418B6FD" wp14:editId="0F268666">
+            <wp:extent cx="5196016" cy="981822"/>
+            <wp:effectExtent l="0" t="0" r="5080" b="8890"/>
+            <wp:docPr id="5" name="Imagen 5"/>
             <wp:cNvGraphicFramePr>
               <a:graphicFrameLocks xmlns:a="http://schemas.openxmlformats.org/drawingml/2006/main" noChangeAspect="1"/>
             </wp:cNvGraphicFramePr>
@@ -551,6 +587,93 @@
                   <pic:spPr>
                     <a:xfrm>
                       <a:off x="0" y="0"/>
+                      <a:ext cx="5196148" cy="981847"/>
+                    </a:xfrm>
+                    <a:prstGeom prst="rect">
+                      <a:avLst/>
+                    </a:prstGeom>
+                  </pic:spPr>
+                </pic:pic>
+              </a:graphicData>
+            </a:graphic>
+          </wp:inline>
+        </w:drawing>
+      </w:r>
+    </w:p>
+    <w:p>
+      <w:pPr>
+        <w:pStyle w:val="Ttulo2"/>
+      </w:pPr>
+      <w:r>
+        <w:t>Receta de un determinado plato</w:t>
+      </w:r>
+    </w:p>
+    <w:p>
+      <w:r>
+        <w:t xml:space="preserve">Se suministra en la </w:t>
+      </w:r>
+      <w:proofErr w:type="spellStart"/>
+      <w:r>
+        <w:t>url</w:t>
+      </w:r>
+      <w:proofErr w:type="spellEnd"/>
+      <w:r>
+        <w:t xml:space="preserve"> el código de la </w:t>
+      </w:r>
+      <w:r>
+        <w:t xml:space="preserve">receta, que coincide con el código del plato, </w:t>
+      </w:r>
+      <w:r>
+        <w:t xml:space="preserve">y obtenemos el detalle de dicha </w:t>
+      </w:r>
+      <w:r>
+        <w:t>receta</w:t>
+      </w:r>
+      <w:r>
+        <w:t>.</w:t>
+      </w:r>
+    </w:p>
+    <w:p>
+      <w:pPr>
+        <w:jc w:val="center"/>
+      </w:pPr>
+      <w:r>
+        <w:t>http://127.0.0.1:8082/api/recipe/254703</w:t>
+      </w:r>
+    </w:p>
+    <w:p>
+      <w:pPr>
+        <w:jc w:val="center"/>
+      </w:pPr>
+      <w:r>
+        <w:rPr>
+          <w:noProof/>
+          <w:lang w:eastAsia="es-ES"/>
+        </w:rPr>
+        <w:drawing>
+          <wp:inline distT="0" distB="0" distL="0" distR="0" wp14:anchorId="47B1660A" wp14:editId="7BA477BA">
+            <wp:extent cx="5397777" cy="1073205"/>
+            <wp:effectExtent l="0" t="0" r="0" b="0"/>
+            <wp:docPr id="6" name="Imagen 6"/>
+            <wp:cNvGraphicFramePr>
+              <a:graphicFrameLocks xmlns:a="http://schemas.openxmlformats.org/drawingml/2006/main" noChangeAspect="1"/>
+            </wp:cNvGraphicFramePr>
+            <a:graphic xmlns:a="http://schemas.openxmlformats.org/drawingml/2006/main">
+              <a:graphicData uri="http://schemas.openxmlformats.org/drawingml/2006/picture">
+                <pic:pic xmlns:pic="http://schemas.openxmlformats.org/drawingml/2006/picture">
+                  <pic:nvPicPr>
+                    <pic:cNvPr id="0" name=""/>
+                    <pic:cNvPicPr/>
+                  </pic:nvPicPr>
+                  <pic:blipFill>
+                    <a:blip r:embed="rId10"/>
+                    <a:stretch>
+                      <a:fillRect/>
+                    </a:stretch>
+                  </pic:blipFill>
+                  <pic:spPr>
+                    <a:xfrm>
+                      <a:off x="0" y="0"/>
                       <a:ext cx="5397777" cy="1073205"/>
                     </a:xfrm>
                     <a:prstGeom prst="rect">
@@ -569,7 +692,6 @@
         <w:pStyle w:val="Ttulo1"/>
       </w:pPr>
       <w:r>
-        <w:lastRenderedPageBreak/>
         <w:t>Proyecto</w:t>
       </w:r>
     </w:p>
@@ -590,12 +712,14 @@
       <w:r>
         <w:rPr>
           <w:noProof/>
+          <w:lang w:eastAsia="es-ES"/>
         </w:rPr>
+        <w:lastRenderedPageBreak/>
         <w:drawing>
-          <wp:inline distT="0" distB="0" distL="0" distR="0" wp14:anchorId="75DA1C98" wp14:editId="24B434E1">
-            <wp:extent cx="5400040" cy="3319780"/>
-            <wp:effectExtent l="19050" t="19050" r="10160" b="13970"/>
-            <wp:docPr id="3" name="Imagen 3"/>
+          <wp:inline distT="0" distB="0" distL="0" distR="0" wp14:anchorId="25D94FEF" wp14:editId="3354CE06">
+            <wp:extent cx="5400040" cy="4041170"/>
+            <wp:effectExtent l="0" t="0" r="0" b="0"/>
+            <wp:docPr id="8" name="Imagen 8"/>
             <wp:cNvGraphicFramePr>
               <a:graphicFrameLocks xmlns:a="http://schemas.openxmlformats.org/drawingml/2006/main" noChangeAspect="1"/>
             </wp:cNvGraphicFramePr>
@@ -603,11 +727,11 @@
               <a:graphicData uri="http://schemas.openxmlformats.org/drawingml/2006/picture">
                 <pic:pic xmlns:pic="http://schemas.openxmlformats.org/drawingml/2006/picture">
                   <pic:nvPicPr>
-                    <pic:cNvPr id="1" name=""/>
+                    <pic:cNvPr id="0" name=""/>
                     <pic:cNvPicPr/>
                   </pic:nvPicPr>
                   <pic:blipFill>
-                    <a:blip r:embed="rId10"/>
+                    <a:blip r:embed="rId11"/>
                     <a:stretch>
                       <a:fillRect/>
                     </a:stretch>
@@ -615,16 +739,11 @@
                   <pic:spPr>
                     <a:xfrm>
                       <a:off x="0" y="0"/>
-                      <a:ext cx="5400040" cy="3319780"/>
+                      <a:ext cx="5400040" cy="4041170"/>
                     </a:xfrm>
                     <a:prstGeom prst="rect">
                       <a:avLst/>
                     </a:prstGeom>
-                    <a:ln w="12700">
-                      <a:solidFill>
-                        <a:schemeClr val="accent1"/>
-                      </a:solidFill>
-                    </a:ln>
                   </pic:spPr>
                 </pic:pic>
               </a:graphicData>
@@ -664,17 +783,70 @@
     </w:p>
     <w:p>
       <w:r>
-        <w:t xml:space="preserve">Emplea el endpoint de validación de usuarios consumiendo el endpoint correspondiente. Si la validación tiene éxito se recibe un token que habrá que emplear para poder consumir información de los endpoints </w:t>
+        <w:t xml:space="preserve">Emplea el </w:t>
+      </w:r>
+      <w:proofErr w:type="spellStart"/>
+      <w:r>
+        <w:t>endpoint</w:t>
+      </w:r>
+      <w:proofErr w:type="spellEnd"/>
+      <w:r>
+        <w:t xml:space="preserve"> de validación de usuarios consumiendo el </w:t>
+      </w:r>
+      <w:proofErr w:type="spellStart"/>
+      <w:r>
+        <w:t>endpoint</w:t>
+      </w:r>
+      <w:proofErr w:type="spellEnd"/>
+      <w:r>
+        <w:t xml:space="preserve"> correspondiente. Si la validación tiene éxito se recibe un </w:t>
+      </w:r>
+      <w:proofErr w:type="spellStart"/>
+      <w:r>
+        <w:t>token</w:t>
+      </w:r>
+      <w:proofErr w:type="spellEnd"/>
+      <w:r>
+        <w:t xml:space="preserve"> que habrá que emplear para poder consumir información de los </w:t>
+      </w:r>
+      <w:proofErr w:type="spellStart"/>
+      <w:r>
+        <w:t>endpoints</w:t>
+      </w:r>
+      <w:proofErr w:type="spellEnd"/>
+      <w:r>
+        <w:t xml:space="preserve"> </w:t>
       </w:r>
       <w:r>
         <w:t>anteriores</w:t>
       </w:r>
       <w:r>
-        <w:t xml:space="preserve">. El token hay que almacenarlo en una variable de sesión y redireccionar a la página de selección de </w:t>
-      </w:r>
-      <w:r>
-        <w:t>libros de Thermomix</w:t>
-      </w:r>
+        <w:t xml:space="preserve">. El </w:t>
+      </w:r>
+      <w:proofErr w:type="spellStart"/>
+      <w:r>
+        <w:t>token</w:t>
+      </w:r>
+      <w:proofErr w:type="spellEnd"/>
+      <w:r>
+        <w:t xml:space="preserve"> hay que almacenarlo en una variable de sesión y </w:t>
+      </w:r>
+      <w:proofErr w:type="spellStart"/>
+      <w:r>
+        <w:t>redireccionar</w:t>
+      </w:r>
+      <w:proofErr w:type="spellEnd"/>
+      <w:r>
+        <w:t xml:space="preserve"> a la página de selección de </w:t>
+      </w:r>
+      <w:r>
+        <w:t xml:space="preserve">libros de </w:t>
+      </w:r>
+      <w:proofErr w:type="spellStart"/>
+      <w:r>
+        <w:t>Thermomix</w:t>
+      </w:r>
+      <w:proofErr w:type="spellEnd"/>
       <w:r>
         <w:t>.</w:t>
       </w:r>
@@ -741,19 +913,118 @@
     </w:p>
     <w:p>
       <w:r>
-        <w:t>Primero hay que comprobar que el usuario se ha autenticado consultando si el token está almacenado en una variable de sesión. Si no hay token hay que redireccionar al usuario a la página de login. Si hay token hay que extraer del token el nombre y el apellido para mostrarlo en la cabecera.</w:t>
-      </w:r>
-    </w:p>
-    <w:p>
-      <w:r>
+        <w:t xml:space="preserve">Primero hay que comprobar que el usuario se ha autenticado consultando si el </w:t>
+      </w:r>
+      <w:proofErr w:type="spellStart"/>
+      <w:r>
+        <w:t>token</w:t>
+      </w:r>
+      <w:proofErr w:type="spellEnd"/>
+      <w:r>
+        <w:t xml:space="preserve"> está almacenado en una variable de sesión. Si no hay </w:t>
+      </w:r>
+      <w:proofErr w:type="spellStart"/>
+      <w:r>
+        <w:t>token</w:t>
+      </w:r>
+      <w:proofErr w:type="spellEnd"/>
+      <w:r>
+        <w:t xml:space="preserve"> hay que </w:t>
+      </w:r>
+      <w:proofErr w:type="spellStart"/>
+      <w:r>
+        <w:t>redireccionar</w:t>
+      </w:r>
+      <w:proofErr w:type="spellEnd"/>
+      <w:r>
+        <w:t xml:space="preserve"> al usuario a la página de </w:t>
+      </w:r>
+      <w:proofErr w:type="spellStart"/>
+      <w:r>
+        <w:t>login</w:t>
+      </w:r>
+      <w:proofErr w:type="spellEnd"/>
+      <w:r>
+        <w:t xml:space="preserve">. Si hay </w:t>
+      </w:r>
+      <w:proofErr w:type="spellStart"/>
+      <w:r>
+        <w:t>token</w:t>
+      </w:r>
+      <w:proofErr w:type="spellEnd"/>
+      <w:r>
+        <w:t xml:space="preserve"> hay que extraer del </w:t>
+      </w:r>
+      <w:proofErr w:type="spellStart"/>
+      <w:r>
+        <w:t>token</w:t>
+      </w:r>
+      <w:proofErr w:type="spellEnd"/>
+      <w:r>
+        <w:t xml:space="preserve"> el nombre y el apellido para mostrarlo en la cabecera.</w:t>
+      </w:r>
+    </w:p>
+    <w:p>
+      <w:r>
+        <w:rPr>
+          <w:noProof/>
+          <w:lang w:eastAsia="es-ES"/>
+        </w:rPr>
         <w:lastRenderedPageBreak/>
+        <w:drawing>
+          <wp:inline distT="0" distB="0" distL="0" distR="0" wp14:anchorId="61F30F58" wp14:editId="567CF414">
+            <wp:extent cx="5400040" cy="4041170"/>
+            <wp:effectExtent l="0" t="0" r="0" b="0"/>
+            <wp:docPr id="9" name="Imagen 9"/>
+            <wp:cNvGraphicFramePr>
+              <a:graphicFrameLocks xmlns:a="http://schemas.openxmlformats.org/drawingml/2006/main" noChangeAspect="1"/>
+            </wp:cNvGraphicFramePr>
+            <a:graphic xmlns:a="http://schemas.openxmlformats.org/drawingml/2006/main">
+              <a:graphicData uri="http://schemas.openxmlformats.org/drawingml/2006/picture">
+                <pic:pic xmlns:pic="http://schemas.openxmlformats.org/drawingml/2006/picture">
+                  <pic:nvPicPr>
+                    <pic:cNvPr id="0" name=""/>
+                    <pic:cNvPicPr/>
+                  </pic:nvPicPr>
+                  <pic:blipFill>
+                    <a:blip r:embed="rId12"/>
+                    <a:stretch>
+                      <a:fillRect/>
+                    </a:stretch>
+                  </pic:blipFill>
+                  <pic:spPr>
+                    <a:xfrm>
+                      <a:off x="0" y="0"/>
+                      <a:ext cx="5400040" cy="4041170"/>
+                    </a:xfrm>
+                    <a:prstGeom prst="rect">
+                      <a:avLst/>
+                    </a:prstGeom>
+                  </pic:spPr>
+                </pic:pic>
+              </a:graphicData>
+            </a:graphic>
+          </wp:inline>
+        </w:drawing>
+      </w:r>
+    </w:p>
+    <w:p>
+      <w:r>
         <w:t>Emplea atributos inventados (data-) para colocar en cada fila el identificador de</w:t>
       </w:r>
       <w:r>
         <w:t>l libro</w:t>
       </w:r>
       <w:r>
-        <w:t xml:space="preserve">. Luego desde JavaScript tendrás que recuperar dicho atributo inventado (dataset) para saber sobre </w:t>
+        <w:t>. Luego desde JavaScript tendrás que recuperar dicho atributo inventado (</w:t>
+      </w:r>
+      <w:proofErr w:type="spellStart"/>
+      <w:r>
+        <w:t>dataset</w:t>
+      </w:r>
+      <w:proofErr w:type="spellEnd"/>
+      <w:r>
+        <w:t xml:space="preserve">) para saber sobre </w:t>
       </w:r>
       <w:r>
         <w:t>qué</w:t>
@@ -799,8 +1070,13 @@
         <w:t>esté</w:t>
       </w:r>
       <w:r>
-        <w:t xml:space="preserve"> disponible, error, …</w:t>
-      </w:r>
+        <w:t xml:space="preserve"> disponible, error</w:t>
+      </w:r>
+      <w:proofErr w:type="gramStart"/>
+      <w:r>
+        <w:t>, …</w:t>
+      </w:r>
+      <w:proofErr w:type="gramEnd"/>
     </w:p>
     <w:p>
       <w:pPr>
@@ -841,13 +1117,34 @@
         <w:t xml:space="preserve">El identificador del libro </w:t>
       </w:r>
       <w:r>
-        <w:t>debe ser extraída de la url</w:t>
-      </w:r>
+        <w:t xml:space="preserve">debe ser </w:t>
+      </w:r>
+      <w:proofErr w:type="gramStart"/>
+      <w:r>
+        <w:t>extraída</w:t>
+      </w:r>
+      <w:proofErr w:type="gramEnd"/>
+      <w:r>
+        <w:t xml:space="preserve"> de la </w:t>
+      </w:r>
+      <w:proofErr w:type="spellStart"/>
+      <w:r>
+        <w:t>url</w:t>
+      </w:r>
+      <w:proofErr w:type="spellEnd"/>
       <w:r>
         <w:t>. L</w:t>
       </w:r>
       <w:r>
-        <w:t>a url seguirá el siguiente formato (probado desde Live Server).</w:t>
+        <w:t xml:space="preserve">a </w:t>
+      </w:r>
+      <w:proofErr w:type="spellStart"/>
+      <w:r>
+        <w:t>url</w:t>
+      </w:r>
+      <w:proofErr w:type="spellEnd"/>
+      <w:r>
+        <w:t xml:space="preserve"> seguirá el siguiente formato (probado desde Live Server).</w:t>
       </w:r>
     </w:p>
     <w:p>
@@ -913,6 +1210,50 @@
     </w:p>
     <w:p>
       <w:r>
+        <w:rPr>
+          <w:noProof/>
+          <w:lang w:eastAsia="es-ES"/>
+        </w:rPr>
+        <w:lastRenderedPageBreak/>
+        <w:drawing>
+          <wp:inline distT="0" distB="0" distL="0" distR="0" wp14:anchorId="342DE92E" wp14:editId="40E48827">
+            <wp:extent cx="5400040" cy="3086785"/>
+            <wp:effectExtent l="0" t="0" r="0" b="0"/>
+            <wp:docPr id="10" name="Imagen 10"/>
+            <wp:cNvGraphicFramePr>
+              <a:graphicFrameLocks xmlns:a="http://schemas.openxmlformats.org/drawingml/2006/main" noChangeAspect="1"/>
+            </wp:cNvGraphicFramePr>
+            <a:graphic xmlns:a="http://schemas.openxmlformats.org/drawingml/2006/main">
+              <a:graphicData uri="http://schemas.openxmlformats.org/drawingml/2006/picture">
+                <pic:pic xmlns:pic="http://schemas.openxmlformats.org/drawingml/2006/picture">
+                  <pic:nvPicPr>
+                    <pic:cNvPr id="0" name=""/>
+                    <pic:cNvPicPr/>
+                  </pic:nvPicPr>
+                  <pic:blipFill>
+                    <a:blip r:embed="rId13"/>
+                    <a:stretch>
+                      <a:fillRect/>
+                    </a:stretch>
+                  </pic:blipFill>
+                  <pic:spPr>
+                    <a:xfrm>
+                      <a:off x="0" y="0"/>
+                      <a:ext cx="5400040" cy="3086785"/>
+                    </a:xfrm>
+                    <a:prstGeom prst="rect">
+                      <a:avLst/>
+                    </a:prstGeom>
+                  </pic:spPr>
+                </pic:pic>
+              </a:graphicData>
+            </a:graphic>
+          </wp:inline>
+        </w:drawing>
+      </w:r>
+    </w:p>
+    <w:p>
+      <w:r>
         <w:t>Lo</w:t>
       </w:r>
       <w:r>
@@ -955,10 +1296,77 @@
     </w:p>
     <w:p>
       <w:r>
-        <w:t>El identificador de la caja debe ser extraída de la url.</w:t>
-      </w:r>
-      <w:r>
-        <w:t xml:space="preserve"> La url seguirá el siguiente formato.</w:t>
+        <w:rPr>
+          <w:noProof/>
+          <w:lang w:eastAsia="es-ES"/>
+        </w:rPr>
+        <w:drawing>
+          <wp:inline distT="0" distB="0" distL="0" distR="0" wp14:anchorId="7C5F533D" wp14:editId="14CFF2BE">
+            <wp:extent cx="5400040" cy="3086785"/>
+            <wp:effectExtent l="0" t="0" r="0" b="0"/>
+            <wp:docPr id="11" name="Imagen 11"/>
+            <wp:cNvGraphicFramePr>
+              <a:graphicFrameLocks xmlns:a="http://schemas.openxmlformats.org/drawingml/2006/main" noChangeAspect="1"/>
+            </wp:cNvGraphicFramePr>
+            <a:graphic xmlns:a="http://schemas.openxmlformats.org/drawingml/2006/main">
+              <a:graphicData uri="http://schemas.openxmlformats.org/drawingml/2006/picture">
+                <pic:pic xmlns:pic="http://schemas.openxmlformats.org/drawingml/2006/picture">
+                  <pic:nvPicPr>
+                    <pic:cNvPr id="0" name=""/>
+                    <pic:cNvPicPr/>
+                  </pic:nvPicPr>
+                  <pic:blipFill>
+                    <a:blip r:embed="rId14"/>
+                    <a:stretch>
+                      <a:fillRect/>
+                    </a:stretch>
+                  </pic:blipFill>
+                  <pic:spPr>
+                    <a:xfrm>
+                      <a:off x="0" y="0"/>
+                      <a:ext cx="5400040" cy="3086785"/>
+                    </a:xfrm>
+                    <a:prstGeom prst="rect">
+                      <a:avLst/>
+                    </a:prstGeom>
+                  </pic:spPr>
+                </pic:pic>
+              </a:graphicData>
+            </a:graphic>
+          </wp:inline>
+        </w:drawing>
+      </w:r>
+    </w:p>
+    <w:p>
+      <w:r>
+        <w:t xml:space="preserve">El identificador de la caja debe ser </w:t>
+      </w:r>
+      <w:proofErr w:type="gramStart"/>
+      <w:r>
+        <w:t>extraída</w:t>
+      </w:r>
+      <w:proofErr w:type="gramEnd"/>
+      <w:r>
+        <w:t xml:space="preserve"> de la </w:t>
+      </w:r>
+      <w:proofErr w:type="spellStart"/>
+      <w:r>
+        <w:t>url</w:t>
+      </w:r>
+      <w:proofErr w:type="spellEnd"/>
+      <w:r>
+        <w:t>.</w:t>
+      </w:r>
+      <w:r>
+        <w:t xml:space="preserve"> La </w:t>
+      </w:r>
+      <w:proofErr w:type="spellStart"/>
+      <w:r>
+        <w:t>url</w:t>
+      </w:r>
+      <w:proofErr w:type="spellEnd"/>
+      <w:r>
+        <w:t xml:space="preserve"> seguirá el siguiente formato.</w:t>
       </w:r>
     </w:p>
     <w:p>
@@ -1032,11 +1440,12 @@
       <w:r>
         <w:t>.</w:t>
       </w:r>
-    </w:p>
-    <w:p/>
+      <w:bookmarkStart w:id="0" w:name="_GoBack"/>
+      <w:bookmarkEnd w:id="0"/>
+    </w:p>
     <w:sectPr>
       <w:pgSz w:w="11906" w:h="16838"/>
-      <w:pgMar w:top="1417" w:right="1701" w:bottom="1417" w:left="1701" w:header="708" w:footer="708" w:gutter="0"/>
+      <w:pgMar w:top="1134" w:right="1418" w:bottom="1134" w:left="1701" w:header="709" w:footer="709" w:gutter="0"/>
       <w:cols w:space="708"/>
       <w:docGrid w:linePitch="360"/>
     </w:sectPr>
@@ -1045,8 +1454,8 @@
 </file>
 
 <file path=word/numbering.xml><?xml version="1.0" encoding="utf-8"?>
-<w:numbering xmlns:wpc="http://schemas.microsoft.com/office/word/2010/wordprocessingCanvas" xmlns:cx="http://schemas.microsoft.com/office/drawing/2014/chartex" xmlns:cx1="http://schemas.microsoft.com/office/drawing/2015/9/8/chartex" xmlns:cx2="http://schemas.microsoft.com/office/drawing/2015/10/21/chartex" xmlns:cx3="http://schemas.microsoft.com/office/drawing/2016/5/9/chartex" xmlns:cx4="http://schemas.microsoft.com/office/drawing/2016/5/10/chartex" xmlns:cx5="http://schemas.microsoft.com/office/drawing/2016/5/11/chartex" xmlns:cx6="http://schemas.microsoft.com/office/drawing/2016/5/12/chartex" xmlns:cx7="http://schemas.microsoft.com/office/drawing/2016/5/13/chartex" xmlns:cx8="http://schemas.microsoft.com/office/drawing/2016/5/14/chartex" xmlns:mc="http://schemas.openxmlformats.org/markup-compatibility/2006" xmlns:aink="http://schemas.microsoft.com/office/drawing/2016/ink" xmlns:am3d="http://schemas.microsoft.com/office/drawing/2017/model3d" xmlns:o="urn:schemas-microsoft-com:office:office" xmlns:oel="http://schemas.microsoft.com/office/2019/extlst" xmlns:r="http://schemas.openxmlformats.org/officeDocument/2006/relationships" xmlns:m="http://schemas.openxmlformats.org/officeDocument/2006/math" xmlns:v="urn:schemas-microsoft-com:vml" xmlns:wp14="http://schemas.microsoft.com/office/word/2010/wordprocessingDrawing" xmlns:wp="http://schemas.openxmlformats.org/drawingml/2006/wordprocessingDrawing" xmlns:w10="urn:schemas-microsoft-com:office:word" xmlns:w="http://schemas.openxmlformats.org/wordprocessingml/2006/main" xmlns:w14="http://schemas.microsoft.com/office/word/2010/wordml" xmlns:w15="http://schemas.microsoft.com/office/word/2012/wordml" xmlns:w16cex="http://schemas.microsoft.com/office/word/2018/wordml/cex" xmlns:w16cid="http://schemas.microsoft.com/office/word/2016/wordml/cid" xmlns:w16="http://schemas.microsoft.com/office/word/2018/wordml" xmlns:w16sdtdh="http://schemas.microsoft.com/office/word/2020/wordml/sdtdatahash" xmlns:w16se="http://schemas.microsoft.com/office/word/2015/wordml/symex" xmlns:wpg="http://schemas.microsoft.com/office/word/2010/wordprocessingGroup" xmlns:wpi="http://schemas.microsoft.com/office/word/2010/wordprocessingInk" xmlns:wne="http://schemas.microsoft.com/office/word/2006/wordml" xmlns:wps="http://schemas.microsoft.com/office/word/2010/wordprocessingShape" mc:Ignorable="w14 w15 w16se w16cid w16 w16cex w16sdtdh wp14">
-  <w:abstractNum w:abstractNumId="0" w15:restartNumberingAfterBreak="0">
+<w:numbering xmlns:wpc="http://schemas.microsoft.com/office/word/2010/wordprocessingCanvas" xmlns:mc="http://schemas.openxmlformats.org/markup-compatibility/2006" xmlns:o="urn:schemas-microsoft-com:office:office" xmlns:r="http://schemas.openxmlformats.org/officeDocument/2006/relationships" xmlns:m="http://schemas.openxmlformats.org/officeDocument/2006/math" xmlns:v="urn:schemas-microsoft-com:vml" xmlns:wp14="http://schemas.microsoft.com/office/word/2010/wordprocessingDrawing" xmlns:wp="http://schemas.openxmlformats.org/drawingml/2006/wordprocessingDrawing" xmlns:w10="urn:schemas-microsoft-com:office:word" xmlns:w="http://schemas.openxmlformats.org/wordprocessingml/2006/main" xmlns:w14="http://schemas.microsoft.com/office/word/2010/wordml" xmlns:wpg="http://schemas.microsoft.com/office/word/2010/wordprocessingGroup" xmlns:wpi="http://schemas.microsoft.com/office/word/2010/wordprocessingInk" xmlns:wne="http://schemas.microsoft.com/office/word/2006/wordml" xmlns:wps="http://schemas.microsoft.com/office/word/2010/wordprocessingShape" mc:Ignorable="w14 wp14">
+  <w:abstractNum w:abstractNumId="0">
     <w:nsid w:val="30F5526B"/>
     <w:multiLevelType w:val="hybridMultilevel"/>
     <w:tmpl w:val="528AFAD0"/>
@@ -1159,7 +1568,7 @@
       </w:rPr>
     </w:lvl>
   </w:abstractNum>
-  <w:abstractNum w:abstractNumId="1" w15:restartNumberingAfterBreak="0">
+  <w:abstractNum w:abstractNumId="1">
     <w:nsid w:val="565E2578"/>
     <w:multiLevelType w:val="hybridMultilevel"/>
     <w:tmpl w:val="3A5652F8"/>
@@ -1272,17 +1681,17 @@
       </w:rPr>
     </w:lvl>
   </w:abstractNum>
-  <w:num w:numId="1" w16cid:durableId="1670789574">
+  <w:num w:numId="1">
     <w:abstractNumId w:val="1"/>
   </w:num>
-  <w:num w:numId="2" w16cid:durableId="1364281449">
+  <w:num w:numId="2">
     <w:abstractNumId w:val="0"/>
   </w:num>
 </w:numbering>
 </file>
 
 <file path=word/styles.xml><?xml version="1.0" encoding="utf-8"?>
-<w:styles xmlns:mc="http://schemas.openxmlformats.org/markup-compatibility/2006" xmlns:r="http://schemas.openxmlformats.org/officeDocument/2006/relationships" xmlns:w="http://schemas.openxmlformats.org/wordprocessingml/2006/main" xmlns:w14="http://schemas.microsoft.com/office/word/2010/wordml" xmlns:w15="http://schemas.microsoft.com/office/word/2012/wordml" xmlns:w16cex="http://schemas.microsoft.com/office/word/2018/wordml/cex" xmlns:w16cid="http://schemas.microsoft.com/office/word/2016/wordml/cid" xmlns:w16="http://schemas.microsoft.com/office/word/2018/wordml" xmlns:w16sdtdh="http://schemas.microsoft.com/office/word/2020/wordml/sdtdatahash" xmlns:w16se="http://schemas.microsoft.com/office/word/2015/wordml/symex" mc:Ignorable="w14 w15 w16se w16cid w16 w16cex w16sdtdh">
+<w:styles xmlns:mc="http://schemas.openxmlformats.org/markup-compatibility/2006" xmlns:r="http://schemas.openxmlformats.org/officeDocument/2006/relationships" xmlns:w="http://schemas.openxmlformats.org/wordprocessingml/2006/main" xmlns:w14="http://schemas.microsoft.com/office/word/2010/wordml" mc:Ignorable="w14">
   <w:docDefaults>
     <w:rPrDefault>
       <w:rPr>
@@ -1298,383 +1707,516 @@
       </w:pPr>
     </w:pPrDefault>
   </w:docDefaults>
-  <w:latentStyles w:defLockedState="0" w:defUIPriority="99" w:defSemiHidden="0" w:defUnhideWhenUsed="0" w:defQFormat="0" w:count="376">
-    <w:lsdException w:name="Normal" w:uiPriority="0" w:qFormat="1"/>
-    <w:lsdException w:name="heading 1" w:uiPriority="9" w:qFormat="1"/>
-    <w:lsdException w:name="heading 2" w:semiHidden="1" w:uiPriority="9" w:unhideWhenUsed="1" w:qFormat="1"/>
-    <w:lsdException w:name="heading 3" w:semiHidden="1" w:uiPriority="9" w:unhideWhenUsed="1" w:qFormat="1"/>
-    <w:lsdException w:name="heading 4" w:semiHidden="1" w:uiPriority="9" w:unhideWhenUsed="1" w:qFormat="1"/>
-    <w:lsdException w:name="heading 5" w:semiHidden="1" w:uiPriority="9" w:unhideWhenUsed="1" w:qFormat="1"/>
-    <w:lsdException w:name="heading 6" w:semiHidden="1" w:uiPriority="9" w:unhideWhenUsed="1" w:qFormat="1"/>
-    <w:lsdException w:name="heading 7" w:semiHidden="1" w:uiPriority="9" w:unhideWhenUsed="1" w:qFormat="1"/>
-    <w:lsdException w:name="heading 8" w:semiHidden="1" w:uiPriority="9" w:unhideWhenUsed="1" w:qFormat="1"/>
-    <w:lsdException w:name="heading 9" w:semiHidden="1" w:uiPriority="9" w:unhideWhenUsed="1" w:qFormat="1"/>
-    <w:lsdException w:name="index 1" w:semiHidden="1" w:unhideWhenUsed="1"/>
-    <w:lsdException w:name="index 2" w:semiHidden="1" w:unhideWhenUsed="1"/>
-    <w:lsdException w:name="index 3" w:semiHidden="1" w:unhideWhenUsed="1"/>
-    <w:lsdException w:name="index 4" w:semiHidden="1" w:unhideWhenUsed="1"/>
-    <w:lsdException w:name="index 5" w:semiHidden="1" w:unhideWhenUsed="1"/>
-    <w:lsdException w:name="index 6" w:semiHidden="1" w:unhideWhenUsed="1"/>
-    <w:lsdException w:name="index 7" w:semiHidden="1" w:unhideWhenUsed="1"/>
-    <w:lsdException w:name="index 8" w:semiHidden="1" w:unhideWhenUsed="1"/>
-    <w:lsdException w:name="index 9" w:semiHidden="1" w:unhideWhenUsed="1"/>
-    <w:lsdException w:name="toc 1" w:semiHidden="1" w:uiPriority="39" w:unhideWhenUsed="1"/>
-    <w:lsdException w:name="toc 2" w:semiHidden="1" w:uiPriority="39" w:unhideWhenUsed="1"/>
-    <w:lsdException w:name="toc 3" w:semiHidden="1" w:uiPriority="39" w:unhideWhenUsed="1"/>
-    <w:lsdException w:name="toc 4" w:semiHidden="1" w:uiPriority="39" w:unhideWhenUsed="1"/>
-    <w:lsdException w:name="toc 5" w:semiHidden="1" w:uiPriority="39" w:unhideWhenUsed="1"/>
-    <w:lsdException w:name="toc 6" w:semiHidden="1" w:uiPriority="39" w:unhideWhenUsed="1"/>
-    <w:lsdException w:name="toc 7" w:semiHidden="1" w:uiPriority="39" w:unhideWhenUsed="1"/>
-    <w:lsdException w:name="toc 8" w:semiHidden="1" w:uiPriority="39" w:unhideWhenUsed="1"/>
-    <w:lsdException w:name="toc 9" w:semiHidden="1" w:uiPriority="39" w:unhideWhenUsed="1"/>
-    <w:lsdException w:name="Normal Indent" w:semiHidden="1" w:unhideWhenUsed="1"/>
-    <w:lsdException w:name="footnote text" w:semiHidden="1" w:unhideWhenUsed="1"/>
-    <w:lsdException w:name="annotation text" w:semiHidden="1" w:unhideWhenUsed="1"/>
-    <w:lsdException w:name="header" w:semiHidden="1" w:unhideWhenUsed="1"/>
-    <w:lsdException w:name="footer" w:semiHidden="1" w:unhideWhenUsed="1"/>
-    <w:lsdException w:name="index heading" w:semiHidden="1" w:unhideWhenUsed="1"/>
-    <w:lsdException w:name="caption" w:semiHidden="1" w:uiPriority="35" w:unhideWhenUsed="1" w:qFormat="1"/>
-    <w:lsdException w:name="table of figures" w:semiHidden="1" w:unhideWhenUsed="1"/>
-    <w:lsdException w:name="envelope address" w:semiHidden="1" w:unhideWhenUsed="1"/>
-    <w:lsdException w:name="envelope return" w:semiHidden="1" w:unhideWhenUsed="1"/>
-    <w:lsdException w:name="footnote reference" w:semiHidden="1" w:unhideWhenUsed="1"/>
-    <w:lsdException w:name="annotation reference" w:semiHidden="1" w:unhideWhenUsed="1"/>
-    <w:lsdException w:name="line number" w:semiHidden="1" w:unhideWhenUsed="1"/>
-    <w:lsdException w:name="page number" w:semiHidden="1" w:unhideWhenUsed="1"/>
-    <w:lsdException w:name="endnote reference" w:semiHidden="1" w:unhideWhenUsed="1"/>
-    <w:lsdException w:name="endnote text" w:semiHidden="1" w:unhideWhenUsed="1"/>
-    <w:lsdException w:name="table of authorities" w:semiHidden="1" w:unhideWhenUsed="1"/>
-    <w:lsdException w:name="macro" w:semiHidden="1" w:unhideWhenUsed="1"/>
-    <w:lsdException w:name="toa heading" w:semiHidden="1" w:unhideWhenUsed="1"/>
-    <w:lsdException w:name="List" w:semiHidden="1" w:unhideWhenUsed="1"/>
-    <w:lsdException w:name="List Bullet" w:semiHidden="1" w:unhideWhenUsed="1"/>
-    <w:lsdException w:name="List Number" w:semiHidden="1" w:unhideWhenUsed="1"/>
-    <w:lsdException w:name="List 2" w:semiHidden="1" w:unhideWhenUsed="1"/>
-    <w:lsdException w:name="List 3" w:semiHidden="1" w:unhideWhenUsed="1"/>
-    <w:lsdException w:name="List 4" w:semiHidden="1" w:unhideWhenUsed="1"/>
-    <w:lsdException w:name="List 5" w:semiHidden="1" w:unhideWhenUsed="1"/>
-    <w:lsdException w:name="List Bullet 2" w:semiHidden="1" w:unhideWhenUsed="1"/>
-    <w:lsdException w:name="List Bullet 3" w:semiHidden="1" w:unhideWhenUsed="1"/>
-    <w:lsdException w:name="List Bullet 4" w:semiHidden="1" w:unhideWhenUsed="1"/>
-    <w:lsdException w:name="List Bullet 5" w:semiHidden="1" w:unhideWhenUsed="1"/>
-    <w:lsdException w:name="List Number 2" w:semiHidden="1" w:unhideWhenUsed="1"/>
-    <w:lsdException w:name="List Number 3" w:semiHidden="1" w:unhideWhenUsed="1"/>
-    <w:lsdException w:name="List Number 4" w:semiHidden="1" w:unhideWhenUsed="1"/>
-    <w:lsdException w:name="List Number 5" w:semiHidden="1" w:unhideWhenUsed="1"/>
-    <w:lsdException w:name="Title" w:uiPriority="10" w:qFormat="1"/>
-    <w:lsdException w:name="Closing" w:semiHidden="1" w:unhideWhenUsed="1"/>
-    <w:lsdException w:name="Signature" w:semiHidden="1" w:unhideWhenUsed="1"/>
-    <w:lsdException w:name="Default Paragraph Font" w:semiHidden="1" w:uiPriority="1" w:unhideWhenUsed="1"/>
-    <w:lsdException w:name="Body Text" w:semiHidden="1" w:unhideWhenUsed="1"/>
-    <w:lsdException w:name="Body Text Indent" w:semiHidden="1" w:unhideWhenUsed="1"/>
-    <w:lsdException w:name="List Continue" w:semiHidden="1" w:unhideWhenUsed="1"/>
-    <w:lsdException w:name="List Continue 2" w:semiHidden="1" w:unhideWhenUsed="1"/>
-    <w:lsdException w:name="List Continue 3" w:semiHidden="1" w:unhideWhenUsed="1"/>
-    <w:lsdException w:name="List Continue 4" w:semiHidden="1" w:unhideWhenUsed="1"/>
-    <w:lsdException w:name="List Continue 5" w:semiHidden="1" w:unhideWhenUsed="1"/>
-    <w:lsdException w:name="Message Header" w:semiHidden="1" w:unhideWhenUsed="1"/>
-    <w:lsdException w:name="Subtitle" w:uiPriority="11" w:qFormat="1"/>
-    <w:lsdException w:name="Salutation" w:semiHidden="1" w:unhideWhenUsed="1"/>
-    <w:lsdException w:name="Date" w:semiHidden="1" w:unhideWhenUsed="1"/>
-    <w:lsdException w:name="Body Text First Indent" w:semiHidden="1" w:unhideWhenUsed="1"/>
-    <w:lsdException w:name="Body Text First Indent 2" w:semiHidden="1" w:unhideWhenUsed="1"/>
-    <w:lsdException w:name="Note Heading" w:semiHidden="1" w:unhideWhenUsed="1"/>
-    <w:lsdException w:name="Body Text 2" w:semiHidden="1" w:unhideWhenUsed="1"/>
-    <w:lsdException w:name="Body Text 3" w:semiHidden="1" w:unhideWhenUsed="1"/>
-    <w:lsdException w:name="Body Text Indent 2" w:semiHidden="1" w:unhideWhenUsed="1"/>
-    <w:lsdException w:name="Body Text Indent 3" w:semiHidden="1" w:unhideWhenUsed="1"/>
-    <w:lsdException w:name="Block Text" w:semiHidden="1" w:unhideWhenUsed="1"/>
-    <w:lsdException w:name="Hyperlink" w:semiHidden="1" w:unhideWhenUsed="1"/>
-    <w:lsdException w:name="FollowedHyperlink" w:semiHidden="1" w:unhideWhenUsed="1"/>
-    <w:lsdException w:name="Strong" w:uiPriority="22" w:qFormat="1"/>
-    <w:lsdException w:name="Emphasis" w:uiPriority="20" w:qFormat="1"/>
-    <w:lsdException w:name="Document Map" w:semiHidden="1" w:unhideWhenUsed="1"/>
-    <w:lsdException w:name="Plain Text" w:semiHidden="1" w:unhideWhenUsed="1"/>
-    <w:lsdException w:name="E-mail Signature" w:semiHidden="1" w:unhideWhenUsed="1"/>
-    <w:lsdException w:name="HTML Top of Form" w:semiHidden="1" w:unhideWhenUsed="1"/>
-    <w:lsdException w:name="HTML Bottom of Form" w:semiHidden="1" w:unhideWhenUsed="1"/>
-    <w:lsdException w:name="Normal (Web)" w:semiHidden="1" w:unhideWhenUsed="1"/>
-    <w:lsdException w:name="HTML Acronym" w:semiHidden="1" w:unhideWhenUsed="1"/>
-    <w:lsdException w:name="HTML Address" w:semiHidden="1" w:unhideWhenUsed="1"/>
-    <w:lsdException w:name="HTML Cite" w:semiHidden="1" w:unhideWhenUsed="1"/>
-    <w:lsdException w:name="HTML Code" w:semiHidden="1" w:unhideWhenUsed="1"/>
-    <w:lsdException w:name="HTML Definition" w:semiHidden="1" w:unhideWhenUsed="1"/>
-    <w:lsdException w:name="HTML Keyboard" w:semiHidden="1" w:unhideWhenUsed="1"/>
-    <w:lsdException w:name="HTML Preformatted" w:semiHidden="1" w:unhideWhenUsed="1"/>
-    <w:lsdException w:name="HTML Sample" w:semiHidden="1" w:unhideWhenUsed="1"/>
-    <w:lsdException w:name="HTML Typewriter" w:semiHidden="1" w:unhideWhenUsed="1"/>
-    <w:lsdException w:name="HTML Variable" w:semiHidden="1" w:unhideWhenUsed="1"/>
-    <w:lsdException w:name="Normal Table" w:semiHidden="1" w:unhideWhenUsed="1"/>
-    <w:lsdException w:name="annotation subject" w:semiHidden="1" w:unhideWhenUsed="1"/>
-    <w:lsdException w:name="No List" w:semiHidden="1" w:unhideWhenUsed="1"/>
-    <w:lsdException w:name="Outline List 1" w:semiHidden="1" w:unhideWhenUsed="1"/>
-    <w:lsdException w:name="Outline List 2" w:semiHidden="1" w:unhideWhenUsed="1"/>
-    <w:lsdException w:name="Outline List 3" w:semiHidden="1" w:unhideWhenUsed="1"/>
-    <w:lsdException w:name="Table Simple 1" w:semiHidden="1" w:unhideWhenUsed="1"/>
-    <w:lsdException w:name="Table Simple 2" w:semiHidden="1" w:unhideWhenUsed="1"/>
-    <w:lsdException w:name="Table Simple 3" w:semiHidden="1" w:unhideWhenUsed="1"/>
-    <w:lsdException w:name="Table Classic 1" w:semiHidden="1" w:unhideWhenUsed="1"/>
-    <w:lsdException w:name="Table Classic 2" w:semiHidden="1" w:unhideWhenUsed="1"/>
-    <w:lsdException w:name="Table Classic 3" w:semiHidden="1" w:unhideWhenUsed="1"/>
-    <w:lsdException w:name="Table Classic 4" w:semiHidden="1" w:unhideWhenUsed="1"/>
-    <w:lsdException w:name="Table Colorful 1" w:semiHidden="1" w:unhideWhenUsed="1"/>
-    <w:lsdException w:name="Table Colorful 2" w:semiHidden="1" w:unhideWhenUsed="1"/>
-    <w:lsdException w:name="Table Colorful 3" w:semiHidden="1" w:unhideWhenUsed="1"/>
-    <w:lsdException w:name="Table Columns 1" w:semiHidden="1" w:unhideWhenUsed="1"/>
-    <w:lsdException w:name="Table Columns 2" w:semiHidden="1" w:unhideWhenUsed="1"/>
-    <w:lsdException w:name="Table Columns 3" w:semiHidden="1" w:unhideWhenUsed="1"/>
-    <w:lsdException w:name="Table Columns 4" w:semiHidden="1" w:unhideWhenUsed="1"/>
-    <w:lsdException w:name="Table Columns 5" w:semiHidden="1" w:unhideWhenUsed="1"/>
-    <w:lsdException w:name="Table Grid 1" w:semiHidden="1" w:unhideWhenUsed="1"/>
-    <w:lsdException w:name="Table Grid 2" w:semiHidden="1" w:unhideWhenUsed="1"/>
-    <w:lsdException w:name="Table Grid 3" w:semiHidden="1" w:unhideWhenUsed="1"/>
-    <w:lsdException w:name="Table Grid 4" w:semiHidden="1" w:unhideWhenUsed="1"/>
-    <w:lsdException w:name="Table Grid 5" w:semiHidden="1" w:unhideWhenUsed="1"/>
-    <w:lsdException w:name="Table Grid 6" w:semiHidden="1" w:unhideWhenUsed="1"/>
-    <w:lsdException w:name="Table Grid 7" w:semiHidden="1" w:unhideWhenUsed="1"/>
-    <w:lsdException w:name="Table Grid 8" w:semiHidden="1" w:unhideWhenUsed="1"/>
-    <w:lsdException w:name="Table List 1" w:semiHidden="1" w:unhideWhenUsed="1"/>
-    <w:lsdException w:name="Table List 2" w:semiHidden="1" w:unhideWhenUsed="1"/>
-    <w:lsdException w:name="Table List 3" w:semiHidden="1" w:unhideWhenUsed="1"/>
-    <w:lsdException w:name="Table List 4" w:semiHidden="1" w:unhideWhenUsed="1"/>
-    <w:lsdException w:name="Table List 5" w:semiHidden="1" w:unhideWhenUsed="1"/>
-    <w:lsdException w:name="Table List 6" w:semiHidden="1" w:unhideWhenUsed="1"/>
-    <w:lsdException w:name="Table List 7" w:semiHidden="1" w:unhideWhenUsed="1"/>
-    <w:lsdException w:name="Table List 8" w:semiHidden="1" w:unhideWhenUsed="1"/>
-    <w:lsdException w:name="Table 3D effects 1" w:semiHidden="1" w:unhideWhenUsed="1"/>
-    <w:lsdException w:name="Table 3D effects 2" w:semiHidden="1" w:unhideWhenUsed="1"/>
-    <w:lsdException w:name="Table 3D effects 3" w:semiHidden="1" w:unhideWhenUsed="1"/>
-    <w:lsdException w:name="Table Contemporary" w:semiHidden="1" w:unhideWhenUsed="1"/>
-    <w:lsdException w:name="Table Elegant" w:semiHidden="1" w:unhideWhenUsed="1"/>
-    <w:lsdException w:name="Table Professional" w:semiHidden="1" w:unhideWhenUsed="1"/>
-    <w:lsdException w:name="Table Subtle 1" w:semiHidden="1" w:unhideWhenUsed="1"/>
-    <w:lsdException w:name="Table Subtle 2" w:semiHidden="1" w:unhideWhenUsed="1"/>
-    <w:lsdException w:name="Table Web 1" w:semiHidden="1" w:unhideWhenUsed="1"/>
-    <w:lsdException w:name="Table Web 2" w:semiHidden="1" w:unhideWhenUsed="1"/>
-    <w:lsdException w:name="Table Web 3" w:semiHidden="1" w:unhideWhenUsed="1"/>
-    <w:lsdException w:name="Balloon Text" w:semiHidden="1" w:unhideWhenUsed="1"/>
-    <w:lsdException w:name="Table Grid" w:semiHidden="1" w:uiPriority="39" w:unhideWhenUsed="1"/>
-    <w:lsdException w:name="Table Theme" w:semiHidden="1" w:unhideWhenUsed="1"/>
-    <w:lsdException w:name="Placeholder Text" w:semiHidden="1"/>
-    <w:lsdException w:name="No Spacing" w:uiPriority="1" w:qFormat="1"/>
-    <w:lsdException w:name="Light Shading" w:uiPriority="60"/>
-    <w:lsdException w:name="Light List" w:uiPriority="61"/>
-    <w:lsdException w:name="Light Grid" w:uiPriority="62"/>
-    <w:lsdException w:name="Medium Shading 1" w:uiPriority="63"/>
-    <w:lsdException w:name="Medium Shading 2" w:uiPriority="64"/>
-    <w:lsdException w:name="Medium List 1" w:uiPriority="65"/>
-    <w:lsdException w:name="Medium List 2" w:uiPriority="66"/>
-    <w:lsdException w:name="Medium Grid 1" w:uiPriority="67"/>
-    <w:lsdException w:name="Medium Grid 2" w:uiPriority="68"/>
-    <w:lsdException w:name="Medium Grid 3" w:uiPriority="69"/>
-    <w:lsdException w:name="Dark List" w:uiPriority="70"/>
-    <w:lsdException w:name="Colorful Shading" w:uiPriority="71"/>
-    <w:lsdException w:name="Colorful List" w:uiPriority="72"/>
-    <w:lsdException w:name="Colorful Grid" w:uiPriority="73"/>
-    <w:lsdException w:name="Light Shading Accent 1" w:uiPriority="60"/>
-    <w:lsdException w:name="Light List Accent 1" w:uiPriority="61"/>
-    <w:lsdException w:name="Light Grid Accent 1" w:uiPriority="62"/>
-    <w:lsdException w:name="Medium Shading 1 Accent 1" w:uiPriority="63"/>
-    <w:lsdException w:name="Medium Shading 2 Accent 1" w:uiPriority="64"/>
-    <w:lsdException w:name="Medium List 1 Accent 1" w:uiPriority="65"/>
-    <w:lsdException w:name="Revision" w:semiHidden="1"/>
-    <w:lsdException w:name="List Paragraph" w:uiPriority="34" w:qFormat="1"/>
-    <w:lsdException w:name="Quote" w:uiPriority="29" w:qFormat="1"/>
-    <w:lsdException w:name="Intense Quote" w:uiPriority="30" w:qFormat="1"/>
-    <w:lsdException w:name="Medium List 2 Accent 1" w:uiPriority="66"/>
-    <w:lsdException w:name="Medium Grid 1 Accent 1" w:uiPriority="67"/>
-    <w:lsdException w:name="Medium Grid 2 Accent 1" w:uiPriority="68"/>
-    <w:lsdException w:name="Medium Grid 3 Accent 1" w:uiPriority="69"/>
-    <w:lsdException w:name="Dark List Accent 1" w:uiPriority="70"/>
-    <w:lsdException w:name="Colorful Shading Accent 1" w:uiPriority="71"/>
-    <w:lsdException w:name="Colorful List Accent 1" w:uiPriority="72"/>
-    <w:lsdException w:name="Colorful Grid Accent 1" w:uiPriority="73"/>
-    <w:lsdException w:name="Light Shading Accent 2" w:uiPriority="60"/>
-    <w:lsdException w:name="Light List Accent 2" w:uiPriority="61"/>
-    <w:lsdException w:name="Light Grid Accent 2" w:uiPriority="62"/>
-    <w:lsdException w:name="Medium Shading 1 Accent 2" w:uiPriority="63"/>
-    <w:lsdException w:name="Medium Shading 2 Accent 2" w:uiPriority="64"/>
-    <w:lsdException w:name="Medium List 1 Accent 2" w:uiPriority="65"/>
-    <w:lsdException w:name="Medium List 2 Accent 2" w:uiPriority="66"/>
-    <w:lsdException w:name="Medium Grid 1 Accent 2" w:uiPriority="67"/>
-    <w:lsdException w:name="Medium Grid 2 Accent 2" w:uiPriority="68"/>
-    <w:lsdException w:name="Medium Grid 3 Accent 2" w:uiPriority="69"/>
-    <w:lsdException w:name="Dark List Accent 2" w:uiPriority="70"/>
-    <w:lsdException w:name="Colorful Shading Accent 2" w:uiPriority="71"/>
-    <w:lsdException w:name="Colorful List Accent 2" w:uiPriority="72"/>
-    <w:lsdException w:name="Colorful Grid Accent 2" w:uiPriority="73"/>
-    <w:lsdException w:name="Light Shading Accent 3" w:uiPriority="60"/>
-    <w:lsdException w:name="Light List Accent 3" w:uiPriority="61"/>
-    <w:lsdException w:name="Light Grid Accent 3" w:uiPriority="62"/>
-    <w:lsdException w:name="Medium Shading 1 Accent 3" w:uiPriority="63"/>
-    <w:lsdException w:name="Medium Shading 2 Accent 3" w:uiPriority="64"/>
-    <w:lsdException w:name="Medium List 1 Accent 3" w:uiPriority="65"/>
-    <w:lsdException w:name="Medium List 2 Accent 3" w:uiPriority="66"/>
-    <w:lsdException w:name="Medium Grid 1 Accent 3" w:uiPriority="67"/>
-    <w:lsdException w:name="Medium Grid 2 Accent 3" w:uiPriority="68"/>
-    <w:lsdException w:name="Medium Grid 3 Accent 3" w:uiPriority="69"/>
-    <w:lsdException w:name="Dark List Accent 3" w:uiPriority="70"/>
-    <w:lsdException w:name="Colorful Shading Accent 3" w:uiPriority="71"/>
-    <w:lsdException w:name="Colorful List Accent 3" w:uiPriority="72"/>
-    <w:lsdException w:name="Colorful Grid Accent 3" w:uiPriority="73"/>
-    <w:lsdException w:name="Light Shading Accent 4" w:uiPriority="60"/>
-    <w:lsdException w:name="Light List Accent 4" w:uiPriority="61"/>
-    <w:lsdException w:name="Light Grid Accent 4" w:uiPriority="62"/>
-    <w:lsdException w:name="Medium Shading 1 Accent 4" w:uiPriority="63"/>
-    <w:lsdException w:name="Medium Shading 2 Accent 4" w:uiPriority="64"/>
-    <w:lsdException w:name="Medium List 1 Accent 4" w:uiPriority="65"/>
-    <w:lsdException w:name="Medium List 2 Accent 4" w:uiPriority="66"/>
-    <w:lsdException w:name="Medium Grid 1 Accent 4" w:uiPriority="67"/>
-    <w:lsdException w:name="Medium Grid 2 Accent 4" w:uiPriority="68"/>
-    <w:lsdException w:name="Medium Grid 3 Accent 4" w:uiPriority="69"/>
-    <w:lsdException w:name="Dark List Accent 4" w:uiPriority="70"/>
-    <w:lsdException w:name="Colorful Shading Accent 4" w:uiPriority="71"/>
-    <w:lsdException w:name="Colorful List Accent 4" w:uiPriority="72"/>
-    <w:lsdException w:name="Colorful Grid Accent 4" w:uiPriority="73"/>
-    <w:lsdException w:name="Light Shading Accent 5" w:uiPriority="60"/>
-    <w:lsdException w:name="Light List Accent 5" w:uiPriority="61"/>
-    <w:lsdException w:name="Light Grid Accent 5" w:uiPriority="62"/>
-    <w:lsdException w:name="Medium Shading 1 Accent 5" w:uiPriority="63"/>
-    <w:lsdException w:name="Medium Shading 2 Accent 5" w:uiPriority="64"/>
-    <w:lsdException w:name="Medium List 1 Accent 5" w:uiPriority="65"/>
-    <w:lsdException w:name="Medium List 2 Accent 5" w:uiPriority="66"/>
-    <w:lsdException w:name="Medium Grid 1 Accent 5" w:uiPriority="67"/>
-    <w:lsdException w:name="Medium Grid 2 Accent 5" w:uiPriority="68"/>
-    <w:lsdException w:name="Medium Grid 3 Accent 5" w:uiPriority="69"/>
-    <w:lsdException w:name="Dark List Accent 5" w:uiPriority="70"/>
-    <w:lsdException w:name="Colorful Shading Accent 5" w:uiPriority="71"/>
-    <w:lsdException w:name="Colorful List Accent 5" w:uiPriority="72"/>
-    <w:lsdException w:name="Colorful Grid Accent 5" w:uiPriority="73"/>
-    <w:lsdException w:name="Light Shading Accent 6" w:uiPriority="60"/>
-    <w:lsdException w:name="Light List Accent 6" w:uiPriority="61"/>
-    <w:lsdException w:name="Light Grid Accent 6" w:uiPriority="62"/>
-    <w:lsdException w:name="Medium Shading 1 Accent 6" w:uiPriority="63"/>
-    <w:lsdException w:name="Medium Shading 2 Accent 6" w:uiPriority="64"/>
-    <w:lsdException w:name="Medium List 1 Accent 6" w:uiPriority="65"/>
-    <w:lsdException w:name="Medium List 2 Accent 6" w:uiPriority="66"/>
-    <w:lsdException w:name="Medium Grid 1 Accent 6" w:uiPriority="67"/>
-    <w:lsdException w:name="Medium Grid 2 Accent 6" w:uiPriority="68"/>
-    <w:lsdException w:name="Medium Grid 3 Accent 6" w:uiPriority="69"/>
-    <w:lsdException w:name="Dark List Accent 6" w:uiPriority="70"/>
-    <w:lsdException w:name="Colorful Shading Accent 6" w:uiPriority="71"/>
-    <w:lsdException w:name="Colorful List Accent 6" w:uiPriority="72"/>
-    <w:lsdException w:name="Colorful Grid Accent 6" w:uiPriority="73"/>
-    <w:lsdException w:name="Subtle Emphasis" w:uiPriority="19" w:qFormat="1"/>
-    <w:lsdException w:name="Intense Emphasis" w:uiPriority="21" w:qFormat="1"/>
-    <w:lsdException w:name="Subtle Reference" w:uiPriority="31" w:qFormat="1"/>
-    <w:lsdException w:name="Intense Reference" w:uiPriority="32" w:qFormat="1"/>
-    <w:lsdException w:name="Book Title" w:uiPriority="33" w:qFormat="1"/>
-    <w:lsdException w:name="Bibliography" w:semiHidden="1" w:uiPriority="37" w:unhideWhenUsed="1"/>
-    <w:lsdException w:name="TOC Heading" w:semiHidden="1" w:uiPriority="39" w:unhideWhenUsed="1" w:qFormat="1"/>
-    <w:lsdException w:name="Plain Table 1" w:uiPriority="41"/>
-    <w:lsdException w:name="Plain Table 2" w:uiPriority="42"/>
-    <w:lsdException w:name="Plain Table 3" w:uiPriority="43"/>
-    <w:lsdException w:name="Plain Table 4" w:uiPriority="44"/>
-    <w:lsdException w:name="Plain Table 5" w:uiPriority="45"/>
-    <w:lsdException w:name="Grid Table Light" w:uiPriority="40"/>
-    <w:lsdException w:name="Grid Table 1 Light" w:uiPriority="46"/>
-    <w:lsdException w:name="Grid Table 2" w:uiPriority="47"/>
-    <w:lsdException w:name="Grid Table 3" w:uiPriority="48"/>
-    <w:lsdException w:name="Grid Table 4" w:uiPriority="49"/>
-    <w:lsdException w:name="Grid Table 5 Dark" w:uiPriority="50"/>
-    <w:lsdException w:name="Grid Table 6 Colorful" w:uiPriority="51"/>
-    <w:lsdException w:name="Grid Table 7 Colorful" w:uiPriority="52"/>
-    <w:lsdException w:name="Grid Table 1 Light Accent 1" w:uiPriority="46"/>
-    <w:lsdException w:name="Grid Table 2 Accent 1" w:uiPriority="47"/>
-    <w:lsdException w:name="Grid Table 3 Accent 1" w:uiPriority="48"/>
-    <w:lsdException w:name="Grid Table 4 Accent 1" w:uiPriority="49"/>
-    <w:lsdException w:name="Grid Table 5 Dark Accent 1" w:uiPriority="50"/>
-    <w:lsdException w:name="Grid Table 6 Colorful Accent 1" w:uiPriority="51"/>
-    <w:lsdException w:name="Grid Table 7 Colorful Accent 1" w:uiPriority="52"/>
-    <w:lsdException w:name="Grid Table 1 Light Accent 2" w:uiPriority="46"/>
-    <w:lsdException w:name="Grid Table 2 Accent 2" w:uiPriority="47"/>
-    <w:lsdException w:name="Grid Table 3 Accent 2" w:uiPriority="48"/>
-    <w:lsdException w:name="Grid Table 4 Accent 2" w:uiPriority="49"/>
-    <w:lsdException w:name="Grid Table 5 Dark Accent 2" w:uiPriority="50"/>
-    <w:lsdException w:name="Grid Table 6 Colorful Accent 2" w:uiPriority="51"/>
-    <w:lsdException w:name="Grid Table 7 Colorful Accent 2" w:uiPriority="52"/>
-    <w:lsdException w:name="Grid Table 1 Light Accent 3" w:uiPriority="46"/>
-    <w:lsdException w:name="Grid Table 2 Accent 3" w:uiPriority="47"/>
-    <w:lsdException w:name="Grid Table 3 Accent 3" w:uiPriority="48"/>
-    <w:lsdException w:name="Grid Table 4 Accent 3" w:uiPriority="49"/>
-    <w:lsdException w:name="Grid Table 5 Dark Accent 3" w:uiPriority="50"/>
-    <w:lsdException w:name="Grid Table 6 Colorful Accent 3" w:uiPriority="51"/>
-    <w:lsdException w:name="Grid Table 7 Colorful Accent 3" w:uiPriority="52"/>
-    <w:lsdException w:name="Grid Table 1 Light Accent 4" w:uiPriority="46"/>
-    <w:lsdException w:name="Grid Table 2 Accent 4" w:uiPriority="47"/>
-    <w:lsdException w:name="Grid Table 3 Accent 4" w:uiPriority="48"/>
-    <w:lsdException w:name="Grid Table 4 Accent 4" w:uiPriority="49"/>
-    <w:lsdException w:name="Grid Table 5 Dark Accent 4" w:uiPriority="50"/>
-    <w:lsdException w:name="Grid Table 6 Colorful Accent 4" w:uiPriority="51"/>
-    <w:lsdException w:name="Grid Table 7 Colorful Accent 4" w:uiPriority="52"/>
-    <w:lsdException w:name="Grid Table 1 Light Accent 5" w:uiPriority="46"/>
-    <w:lsdException w:name="Grid Table 2 Accent 5" w:uiPriority="47"/>
-    <w:lsdException w:name="Grid Table 3 Accent 5" w:uiPriority="48"/>
-    <w:lsdException w:name="Grid Table 4 Accent 5" w:uiPriority="49"/>
-    <w:lsdException w:name="Grid Table 5 Dark Accent 5" w:uiPriority="50"/>
-    <w:lsdException w:name="Grid Table 6 Colorful Accent 5" w:uiPriority="51"/>
-    <w:lsdException w:name="Grid Table 7 Colorful Accent 5" w:uiPriority="52"/>
-    <w:lsdException w:name="Grid Table 1 Light Accent 6" w:uiPriority="46"/>
-    <w:lsdException w:name="Grid Table 2 Accent 6" w:uiPriority="47"/>
-    <w:lsdException w:name="Grid Table 3 Accent 6" w:uiPriority="48"/>
-    <w:lsdException w:name="Grid Table 4 Accent 6" w:uiPriority="49"/>
-    <w:lsdException w:name="Grid Table 5 Dark Accent 6" w:uiPriority="50"/>
-    <w:lsdException w:name="Grid Table 6 Colorful Accent 6" w:uiPriority="51"/>
-    <w:lsdException w:name="Grid Table 7 Colorful Accent 6" w:uiPriority="52"/>
-    <w:lsdException w:name="List Table 1 Light" w:uiPriority="46"/>
-    <w:lsdException w:name="List Table 2" w:uiPriority="47"/>
-    <w:lsdException w:name="List Table 3" w:uiPriority="48"/>
-    <w:lsdException w:name="List Table 4" w:uiPriority="49"/>
-    <w:lsdException w:name="List Table 5 Dark" w:uiPriority="50"/>
-    <w:lsdException w:name="List Table 6 Colorful" w:uiPriority="51"/>
-    <w:lsdException w:name="List Table 7 Colorful" w:uiPriority="52"/>
-    <w:lsdException w:name="List Table 1 Light Accent 1" w:uiPriority="46"/>
-    <w:lsdException w:name="List Table 2 Accent 1" w:uiPriority="47"/>
-    <w:lsdException w:name="List Table 3 Accent 1" w:uiPriority="48"/>
-    <w:lsdException w:name="List Table 4 Accent 1" w:uiPriority="49"/>
-    <w:lsdException w:name="List Table 5 Dark Accent 1" w:uiPriority="50"/>
-    <w:lsdException w:name="List Table 6 Colorful Accent 1" w:uiPriority="51"/>
-    <w:lsdException w:name="List Table 7 Colorful Accent 1" w:uiPriority="52"/>
-    <w:lsdException w:name="List Table 1 Light Accent 2" w:uiPriority="46"/>
-    <w:lsdException w:name="List Table 2 Accent 2" w:uiPriority="47"/>
-    <w:lsdException w:name="List Table 3 Accent 2" w:uiPriority="48"/>
-    <w:lsdException w:name="List Table 4 Accent 2" w:uiPriority="49"/>
-    <w:lsdException w:name="List Table 5 Dark Accent 2" w:uiPriority="50"/>
-    <w:lsdException w:name="List Table 6 Colorful Accent 2" w:uiPriority="51"/>
-    <w:lsdException w:name="List Table 7 Colorful Accent 2" w:uiPriority="52"/>
-    <w:lsdException w:name="List Table 1 Light Accent 3" w:uiPriority="46"/>
-    <w:lsdException w:name="List Table 2 Accent 3" w:uiPriority="47"/>
-    <w:lsdException w:name="List Table 3 Accent 3" w:uiPriority="48"/>
-    <w:lsdException w:name="List Table 4 Accent 3" w:uiPriority="49"/>
-    <w:lsdException w:name="List Table 5 Dark Accent 3" w:uiPriority="50"/>
-    <w:lsdException w:name="List Table 6 Colorful Accent 3" w:uiPriority="51"/>
-    <w:lsdException w:name="List Table 7 Colorful Accent 3" w:uiPriority="52"/>
-    <w:lsdException w:name="List Table 1 Light Accent 4" w:uiPriority="46"/>
-    <w:lsdException w:name="List Table 2 Accent 4" w:uiPriority="47"/>
-    <w:lsdException w:name="List Table 3 Accent 4" w:uiPriority="48"/>
-    <w:lsdException w:name="List Table 4 Accent 4" w:uiPriority="49"/>
-    <w:lsdException w:name="List Table 5 Dark Accent 4" w:uiPriority="50"/>
-    <w:lsdException w:name="List Table 6 Colorful Accent 4" w:uiPriority="51"/>
-    <w:lsdException w:name="List Table 7 Colorful Accent 4" w:uiPriority="52"/>
-    <w:lsdException w:name="List Table 1 Light Accent 5" w:uiPriority="46"/>
-    <w:lsdException w:name="List Table 2 Accent 5" w:uiPriority="47"/>
-    <w:lsdException w:name="List Table 3 Accent 5" w:uiPriority="48"/>
-    <w:lsdException w:name="List Table 4 Accent 5" w:uiPriority="49"/>
-    <w:lsdException w:name="List Table 5 Dark Accent 5" w:uiPriority="50"/>
-    <w:lsdException w:name="List Table 6 Colorful Accent 5" w:uiPriority="51"/>
-    <w:lsdException w:name="List Table 7 Colorful Accent 5" w:uiPriority="52"/>
-    <w:lsdException w:name="List Table 1 Light Accent 6" w:uiPriority="46"/>
-    <w:lsdException w:name="List Table 2 Accent 6" w:uiPriority="47"/>
-    <w:lsdException w:name="List Table 3 Accent 6" w:uiPriority="48"/>
-    <w:lsdException w:name="List Table 4 Accent 6" w:uiPriority="49"/>
-    <w:lsdException w:name="List Table 5 Dark Accent 6" w:uiPriority="50"/>
-    <w:lsdException w:name="List Table 6 Colorful Accent 6" w:uiPriority="51"/>
-    <w:lsdException w:name="List Table 7 Colorful Accent 6" w:uiPriority="52"/>
-    <w:lsdException w:name="Mention" w:semiHidden="1" w:unhideWhenUsed="1"/>
-    <w:lsdException w:name="Smart Hyperlink" w:semiHidden="1" w:unhideWhenUsed="1"/>
-    <w:lsdException w:name="Hashtag" w:semiHidden="1" w:unhideWhenUsed="1"/>
-    <w:lsdException w:name="Unresolved Mention" w:semiHidden="1" w:unhideWhenUsed="1"/>
-    <w:lsdException w:name="Smart Link" w:semiHidden="1" w:unhideWhenUsed="1"/>
+  <w:latentStyles w:defLockedState="0" w:defUIPriority="99" w:defSemiHidden="1" w:defUnhideWhenUsed="1" w:defQFormat="0" w:count="267">
+    <w:lsdException w:name="Normal" w:semiHidden="0" w:uiPriority="0" w:unhideWhenUsed="0" w:qFormat="1"/>
+    <w:lsdException w:name="heading 1" w:semiHidden="0" w:uiPriority="9" w:unhideWhenUsed="0" w:qFormat="1"/>
+    <w:lsdException w:name="heading 2" w:uiPriority="9" w:qFormat="1"/>
+    <w:lsdException w:name="heading 3" w:uiPriority="9" w:qFormat="1"/>
+    <w:lsdException w:name="heading 4" w:uiPriority="9" w:qFormat="1"/>
+    <w:lsdException w:name="heading 5" w:uiPriority="9" w:qFormat="1"/>
+    <w:lsdException w:name="heading 6" w:uiPriority="9" w:qFormat="1"/>
+    <w:lsdException w:name="heading 7" w:uiPriority="9" w:qFormat="1"/>
+    <w:lsdException w:name="heading 8" w:uiPriority="9" w:qFormat="1"/>
+    <w:lsdException w:name="heading 9" w:uiPriority="9" w:qFormat="1"/>
+    <w:lsdException w:name="toc 1" w:uiPriority="39"/>
+    <w:lsdException w:name="toc 2" w:uiPriority="39"/>
+    <w:lsdException w:name="toc 3" w:uiPriority="39"/>
+    <w:lsdException w:name="toc 4" w:uiPriority="39"/>
+    <w:lsdException w:name="toc 5" w:uiPriority="39"/>
+    <w:lsdException w:name="toc 6" w:uiPriority="39"/>
+    <w:lsdException w:name="toc 7" w:uiPriority="39"/>
+    <w:lsdException w:name="toc 8" w:uiPriority="39"/>
+    <w:lsdException w:name="toc 9" w:uiPriority="39"/>
+    <w:lsdException w:name="caption" w:uiPriority="35" w:qFormat="1"/>
+    <w:lsdException w:name="Title" w:semiHidden="0" w:uiPriority="10" w:unhideWhenUsed="0" w:qFormat="1"/>
+    <w:lsdException w:name="Default Paragraph Font" w:uiPriority="1"/>
+    <w:lsdException w:name="Subtitle" w:semiHidden="0" w:uiPriority="11" w:unhideWhenUsed="0" w:qFormat="1"/>
+    <w:lsdException w:name="Strong" w:semiHidden="0" w:uiPriority="22" w:unhideWhenUsed="0" w:qFormat="1"/>
+    <w:lsdException w:name="Emphasis" w:semiHidden="0" w:uiPriority="20" w:unhideWhenUsed="0" w:qFormat="1"/>
+    <w:lsdException w:name="Table Grid" w:uiPriority="39"/>
+    <w:lsdException w:name="Placeholder Text" w:unhideWhenUsed="0"/>
+    <w:lsdException w:name="No Spacing" w:semiHidden="0" w:uiPriority="1" w:unhideWhenUsed="0" w:qFormat="1"/>
+    <w:lsdException w:name="Light Shading" w:semiHidden="0" w:uiPriority="60" w:unhideWhenUsed="0"/>
+    <w:lsdException w:name="Light List" w:semiHidden="0" w:uiPriority="61" w:unhideWhenUsed="0"/>
+    <w:lsdException w:name="Light Grid" w:semiHidden="0" w:uiPriority="62" w:unhideWhenUsed="0"/>
+    <w:lsdException w:name="Medium Shading 1" w:semiHidden="0" w:uiPriority="63" w:unhideWhenUsed="0"/>
+    <w:lsdException w:name="Medium Shading 2" w:semiHidden="0" w:uiPriority="64" w:unhideWhenUsed="0"/>
+    <w:lsdException w:name="Medium List 1" w:semiHidden="0" w:uiPriority="65" w:unhideWhenUsed="0"/>
+    <w:lsdException w:name="Medium List 2" w:semiHidden="0" w:uiPriority="66" w:unhideWhenUsed="0"/>
+    <w:lsdException w:name="Medium Grid 1" w:semiHidden="0" w:uiPriority="67" w:unhideWhenUsed="0"/>
+    <w:lsdException w:name="Medium Grid 2" w:semiHidden="0" w:uiPriority="68" w:unhideWhenUsed="0"/>
+    <w:lsdException w:name="Medium Grid 3" w:semiHidden="0" w:uiPriority="69" w:unhideWhenUsed="0"/>
+    <w:lsdException w:name="Dark List" w:semiHidden="0" w:uiPriority="70" w:unhideWhenUsed="0"/>
+    <w:lsdException w:name="Colorful Shading" w:semiHidden="0" w:uiPriority="71" w:unhideWhenUsed="0"/>
+    <w:lsdException w:name="Colorful List" w:semiHidden="0" w:uiPriority="72" w:unhideWhenUsed="0"/>
+    <w:lsdException w:name="Colorful Grid" w:semiHidden="0" w:uiPriority="73" w:unhideWhenUsed="0"/>
+    <w:lsdException w:name="Light Shading Accent 1" w:semiHidden="0" w:uiPriority="60" w:unhideWhenUsed="0"/>
+    <w:lsdException w:name="Light List Accent 1" w:semiHidden="0" w:uiPriority="61" w:unhideWhenUsed="0"/>
+    <w:lsdException w:name="Light Grid Accent 1" w:semiHidden="0" w:uiPriority="62" w:unhideWhenUsed="0"/>
+    <w:lsdException w:name="Medium Shading 1 Accent 1" w:semiHidden="0" w:uiPriority="63" w:unhideWhenUsed="0"/>
+    <w:lsdException w:name="Medium Shading 2 Accent 1" w:semiHidden="0" w:uiPriority="64" w:unhideWhenUsed="0"/>
+    <w:lsdException w:name="Medium List 1 Accent 1" w:semiHidden="0" w:uiPriority="65" w:unhideWhenUsed="0"/>
+    <w:lsdException w:name="Revision" w:unhideWhenUsed="0"/>
+    <w:lsdException w:name="List Paragraph" w:semiHidden="0" w:uiPriority="34" w:unhideWhenUsed="0" w:qFormat="1"/>
+    <w:lsdException w:name="Quote" w:semiHidden="0" w:uiPriority="29" w:unhideWhenUsed="0" w:qFormat="1"/>
+    <w:lsdException w:name="Intense Quote" w:semiHidden="0" w:uiPriority="30" w:unhideWhenUsed="0" w:qFormat="1"/>
+    <w:lsdException w:name="Medium List 2 Accent 1" w:semiHidden="0" w:uiPriority="66" w:unhideWhenUsed="0"/>
+    <w:lsdException w:name="Medium Grid 1 Accent 1" w:semiHidden="0" w:uiPriority="67" w:unhideWhenUsed="0"/>
+    <w:lsdException w:name="Medium Grid 2 Accent 1" w:semiHidden="0" w:uiPriority="68" w:unhideWhenUsed="0"/>
+    <w:lsdException w:name="Medium Grid 3 Accent 1" w:semiHidden="0" w:uiPriority="69" w:unhideWhenUsed="0"/>
+    <w:lsdException w:name="Dark List Accent 1" w:semiHidden="0" w:uiPriority="70" w:unhideWhenUsed="0"/>
+    <w:lsdException w:name="Colorful Shading Accent 1" w:semiHidden="0" w:uiPriority="71" w:unhideWhenUsed="0"/>
+    <w:lsdException w:name="Colorful List Accent 1" w:semiHidden="0" w:uiPriority="72" w:unhideWhenUsed="0"/>
+    <w:lsdException w:name="Colorful Grid Accent 1" w:semiHidden="0" w:uiPriority="73" w:unhideWhenUsed="0"/>
+    <w:lsdException w:name="Light Shading Accent 2" w:semiHidden="0" w:uiPriority="60" w:unhideWhenUsed="0"/>
+    <w:lsdException w:name="Light List Accent 2" w:semiHidden="0" w:uiPriority="61" w:unhideWhenUsed="0"/>
+    <w:lsdException w:name="Light Grid Accent 2" w:semiHidden="0" w:uiPriority="62" w:unhideWhenUsed="0"/>
+    <w:lsdException w:name="Medium Shading 1 Accent 2" w:semiHidden="0" w:uiPriority="63" w:unhideWhenUsed="0"/>
+    <w:lsdException w:name="Medium Shading 2 Accent 2" w:semiHidden="0" w:uiPriority="64" w:unhideWhenUsed="0"/>
+    <w:lsdException w:name="Medium List 1 Accent 2" w:semiHidden="0" w:uiPriority="65" w:unhideWhenUsed="0"/>
+    <w:lsdException w:name="Medium List 2 Accent 2" w:semiHidden="0" w:uiPriority="66" w:unhideWhenUsed="0"/>
+    <w:lsdException w:name="Medium Grid 1 Accent 2" w:semiHidden="0" w:uiPriority="67" w:unhideWhenUsed="0"/>
+    <w:lsdException w:name="Medium Grid 2 Accent 2" w:semiHidden="0" w:uiPriority="68" w:unhideWhenUsed="0"/>
+    <w:lsdException w:name="Medium Grid 3 Accent 2" w:semiHidden="0" w:uiPriority="69" w:unhideWhenUsed="0"/>
+    <w:lsdException w:name="Dark List Accent 2" w:semiHidden="0" w:uiPriority="70" w:unhideWhenUsed="0"/>
+    <w:lsdException w:name="Colorful Shading Accent 2" w:semiHidden="0" w:uiPriority="71" w:unhideWhenUsed="0"/>
+    <w:lsdException w:name="Colorful List Accent 2" w:semiHidden="0" w:uiPriority="72" w:unhideWhenUsed="0"/>
+    <w:lsdException w:name="Colorful Grid Accent 2" w:semiHidden="0" w:uiPriority="73" w:unhideWhenUsed="0"/>
+    <w:lsdException w:name="Light Shading Accent 3" w:semiHidden="0" w:uiPriority="60" w:unhideWhenUsed="0"/>
+    <w:lsdException w:name="Light List Accent 3" w:semiHidden="0" w:uiPriority="61" w:unhideWhenUsed="0"/>
+    <w:lsdException w:name="Light Grid Accent 3" w:semiHidden="0" w:uiPriority="62" w:unhideWhenUsed="0"/>
+    <w:lsdException w:name="Medium Shading 1 Accent 3" w:semiHidden="0" w:uiPriority="63" w:unhideWhenUsed="0"/>
+    <w:lsdException w:name="Medium Shading 2 Accent 3" w:semiHidden="0" w:uiPriority="64" w:unhideWhenUsed="0"/>
+    <w:lsdException w:name="Medium List 1 Accent 3" w:semiHidden="0" w:uiPriority="65" w:unhideWhenUsed="0"/>
+    <w:lsdException w:name="Medium List 2 Accent 3" w:semiHidden="0" w:uiPriority="66" w:unhideWhenUsed="0"/>
+    <w:lsdException w:name="Medium Grid 1 Accent 3" w:semiHidden="0" w:uiPriority="67" w:unhideWhenUsed="0"/>
+    <w:lsdException w:name="Medium Grid 2 Accent 3" w:semiHidden="0" w:uiPriority="68" w:unhideWhenUsed="0"/>
+    <w:lsdException w:name="Medium Grid 3 Accent 3" w:semiHidden="0" w:uiPriority="69" w:unhideWhenUsed="0"/>
+    <w:lsdException w:name="Dark List Accent 3" w:semiHidden="0" w:uiPriority="70" w:unhideWhenUsed="0"/>
+    <w:lsdException w:name="Colorful Shading Accent 3" w:semiHidden="0" w:uiPriority="71" w:unhideWhenUsed="0"/>
+    <w:lsdException w:name="Colorful List Accent 3" w:semiHidden="0" w:uiPriority="72" w:unhideWhenUsed="0"/>
+    <w:lsdException w:name="Colorful Grid Accent 3" w:semiHidden="0" w:uiPriority="73" w:unhideWhenUsed="0"/>
+    <w:lsdException w:name="Light Shading Accent 4" w:semiHidden="0" w:uiPriority="60" w:unhideWhenUsed="0"/>
+    <w:lsdException w:name="Light List Accent 4" w:semiHidden="0" w:uiPriority="61" w:unhideWhenUsed="0"/>
+    <w:lsdException w:name="Light Grid Accent 4" w:semiHidden="0" w:uiPriority="62" w:unhideWhenUsed="0"/>
+    <w:lsdException w:name="Medium Shading 1 Accent 4" w:semiHidden="0" w:uiPriority="63" w:unhideWhenUsed="0"/>
+    <w:lsdException w:name="Medium Shading 2 Accent 4" w:semiHidden="0" w:uiPriority="64" w:unhideWhenUsed="0"/>
+    <w:lsdException w:name="Medium List 1 Accent 4" w:semiHidden="0" w:uiPriority="65" w:unhideWhenUsed="0"/>
+    <w:lsdException w:name="Medium List 2 Accent 4" w:semiHidden="0" w:uiPriority="66" w:unhideWhenUsed="0"/>
+    <w:lsdException w:name="Medium Grid 1 Accent 4" w:semiHidden="0" w:uiPriority="67" w:unhideWhenUsed="0"/>
+    <w:lsdException w:name="Medium Grid 2 Accent 4" w:semiHidden="0" w:uiPriority="68" w:unhideWhenUsed="0"/>
+    <w:lsdException w:name="Medium Grid 3 Accent 4" w:semiHidden="0" w:uiPriority="69" w:unhideWhenUsed="0"/>
+    <w:lsdException w:name="Dark List Accent 4" w:semiHidden="0" w:uiPriority="70" w:unhideWhenUsed="0"/>
+    <w:lsdException w:name="Colorful Shading Accent 4" w:semiHidden="0" w:uiPriority="71" w:unhideWhenUsed="0"/>
+    <w:lsdException w:name="Colorful List Accent 4" w:semiHidden="0" w:uiPriority="72" w:unhideWhenUsed="0"/>
+    <w:lsdException w:name="Colorful Grid Accent 4" w:semiHidden="0" w:uiPriority="73" w:unhideWhenUsed="0"/>
+    <w:lsdException w:name="Light Shading Accent 5" w:semiHidden="0" w:uiPriority="60" w:unhideWhenUsed="0"/>
+    <w:lsdException w:name="Light List Accent 5" w:semiHidden="0" w:uiPriority="61" w:unhideWhenUsed="0"/>
+    <w:lsdException w:name="Light Grid Accent 5" w:semiHidden="0" w:uiPriority="62" w:unhideWhenUsed="0"/>
+    <w:lsdException w:name="Medium Shading 1 Accent 5" w:semiHidden="0" w:uiPriority="63" w:unhideWhenUsed="0"/>
+    <w:lsdException w:name="Medium Shading 2 Accent 5" w:semiHidden="0" w:uiPriority="64" w:unhideWhenUsed="0"/>
+    <w:lsdException w:name="Medium List 1 Accent 5" w:semiHidden="0" w:uiPriority="65" w:unhideWhenUsed="0"/>
+    <w:lsdException w:name="Medium List 2 Accent 5" w:semiHidden="0" w:uiPriority="66" w:unhideWhenUsed="0"/>
+    <w:lsdException w:name="Medium Grid 1 Accent 5" w:semiHidden="0" w:uiPriority="67" w:unhideWhenUsed="0"/>
+    <w:lsdException w:name="Medium Grid 2 Accent 5" w:semiHidden="0" w:uiPriority="68" w:unhideWhenUsed="0"/>
+    <w:lsdException w:name="Medium Grid 3 Accent 5" w:semiHidden="0" w:uiPriority="69" w:unhideWhenUsed="0"/>
+    <w:lsdException w:name="Dark List Accent 5" w:semiHidden="0" w:uiPriority="70" w:unhideWhenUsed="0"/>
+    <w:lsdException w:name="Colorful Shading Accent 5" w:semiHidden="0" w:uiPriority="71" w:unhideWhenUsed="0"/>
+    <w:lsdException w:name="Colorful List Accent 5" w:semiHidden="0" w:uiPriority="72" w:unhideWhenUsed="0"/>
+    <w:lsdException w:name="Colorful Grid Accent 5" w:semiHidden="0" w:uiPriority="73" w:unhideWhenUsed="0"/>
+    <w:lsdException w:name="Light Shading Accent 6" w:semiHidden="0" w:uiPriority="60" w:unhideWhenUsed="0"/>
+    <w:lsdException w:name="Light List Accent 6" w:semiHidden="0" w:uiPriority="61" w:unhideWhenUsed="0"/>
+    <w:lsdException w:name="Light Grid Accent 6" w:semiHidden="0" w:uiPriority="62" w:unhideWhenUsed="0"/>
+    <w:lsdException w:name="Medium Shading 1 Accent 6" w:semiHidden="0" w:uiPriority="63" w:unhideWhenUsed="0"/>
+    <w:lsdException w:name="Medium Shading 2 Accent 6" w:semiHidden="0" w:uiPriority="64" w:unhideWhenUsed="0"/>
+    <w:lsdException w:name="Medium List 1 Accent 6" w:semiHidden="0" w:uiPriority="65" w:unhideWhenUsed="0"/>
+    <w:lsdException w:name="Medium List 2 Accent 6" w:semiHidden="0" w:uiPriority="66" w:unhideWhenUsed="0"/>
+    <w:lsdException w:name="Medium Grid 1 Accent 6" w:semiHidden="0" w:uiPriority="67" w:unhideWhenUsed="0"/>
+    <w:lsdException w:name="Medium Grid 2 Accent 6" w:semiHidden="0" w:uiPriority="68" w:unhideWhenUsed="0"/>
+    <w:lsdException w:name="Medium Grid 3 Accent 6" w:semiHidden="0" w:uiPriority="69" w:unhideWhenUsed="0"/>
+    <w:lsdException w:name="Dark List Accent 6" w:semiHidden="0" w:uiPriority="70" w:unhideWhenUsed="0"/>
+    <w:lsdException w:name="Colorful Shading Accent 6" w:semiHidden="0" w:uiPriority="71" w:unhideWhenUsed="0"/>
+    <w:lsdException w:name="Colorful List Accent 6" w:semiHidden="0" w:uiPriority="72" w:unhideWhenUsed="0"/>
+    <w:lsdException w:name="Colorful Grid Accent 6" w:semiHidden="0" w:uiPriority="73" w:unhideWhenUsed="0"/>
+    <w:lsdException w:name="Subtle Emphasis" w:semiHidden="0" w:uiPriority="19" w:unhideWhenUsed="0" w:qFormat="1"/>
+    <w:lsdException w:name="Intense Emphasis" w:semiHidden="0" w:uiPriority="21" w:unhideWhenUsed="0" w:qFormat="1"/>
+    <w:lsdException w:name="Subtle Reference" w:semiHidden="0" w:uiPriority="31" w:unhideWhenUsed="0" w:qFormat="1"/>
+    <w:lsdException w:name="Intense Reference" w:semiHidden="0" w:uiPriority="32" w:unhideWhenUsed="0" w:qFormat="1"/>
+    <w:lsdException w:name="Book Title" w:semiHidden="0" w:uiPriority="33" w:unhideWhenUsed="0" w:qFormat="1"/>
+    <w:lsdException w:name="Bibliography" w:uiPriority="37"/>
+    <w:lsdException w:name="TOC Heading" w:uiPriority="39" w:qFormat="1"/>
+  </w:latentStyles>
+  <w:style w:type="paragraph" w:default="1" w:styleId="Normal">
+    <w:name w:val="Normal"/>
+    <w:qFormat/>
+    <w:rsid w:val="00E84C4D"/>
+    <w:pPr>
+      <w:jc w:val="both"/>
+    </w:pPr>
+    <w:rPr>
+      <w:rFonts w:ascii="Arial" w:hAnsi="Arial"/>
+    </w:rPr>
+  </w:style>
+  <w:style w:type="paragraph" w:styleId="Ttulo1">
+    <w:name w:val="heading 1"/>
+    <w:basedOn w:val="Normal"/>
+    <w:next w:val="Normal"/>
+    <w:link w:val="Ttulo1Car"/>
+    <w:uiPriority w:val="9"/>
+    <w:qFormat/>
+    <w:rsid w:val="00E84C4D"/>
+    <w:pPr>
+      <w:keepNext/>
+      <w:keepLines/>
+      <w:pBdr>
+        <w:bottom w:val="single" w:sz="18" w:space="1" w:color="2F5496" w:themeColor="accent1" w:themeShade="BF"/>
+      </w:pBdr>
+      <w:spacing w:before="240" w:after="120"/>
+      <w:outlineLvl w:val="0"/>
+    </w:pPr>
+    <w:rPr>
+      <w:rFonts w:eastAsiaTheme="majorEastAsia" w:cstheme="majorBidi"/>
+      <w:color w:val="2F5496" w:themeColor="accent1" w:themeShade="BF"/>
+      <w:sz w:val="32"/>
+      <w:szCs w:val="32"/>
+    </w:rPr>
+  </w:style>
+  <w:style w:type="paragraph" w:styleId="Ttulo2">
+    <w:name w:val="heading 2"/>
+    <w:basedOn w:val="Normal"/>
+    <w:next w:val="Normal"/>
+    <w:link w:val="Ttulo2Car"/>
+    <w:uiPriority w:val="9"/>
+    <w:unhideWhenUsed/>
+    <w:qFormat/>
+    <w:rsid w:val="00E84C4D"/>
+    <w:pPr>
+      <w:keepNext/>
+      <w:keepLines/>
+      <w:spacing w:before="240" w:after="120"/>
+      <w:outlineLvl w:val="1"/>
+    </w:pPr>
+    <w:rPr>
+      <w:rFonts w:eastAsiaTheme="majorEastAsia" w:cstheme="majorBidi"/>
+      <w:color w:val="2F5496" w:themeColor="accent1" w:themeShade="BF"/>
+      <w:sz w:val="26"/>
+      <w:szCs w:val="26"/>
+    </w:rPr>
+  </w:style>
+  <w:style w:type="character" w:default="1" w:styleId="Fuentedeprrafopredeter">
+    <w:name w:val="Default Paragraph Font"/>
+    <w:uiPriority w:val="1"/>
+    <w:semiHidden/>
+    <w:unhideWhenUsed/>
+  </w:style>
+  <w:style w:type="table" w:default="1" w:styleId="Tablanormal">
+    <w:name w:val="Normal Table"/>
+    <w:uiPriority w:val="99"/>
+    <w:semiHidden/>
+    <w:unhideWhenUsed/>
+    <w:tblPr>
+      <w:tblInd w:w="0" w:type="dxa"/>
+      <w:tblCellMar>
+        <w:top w:w="0" w:type="dxa"/>
+        <w:left w:w="108" w:type="dxa"/>
+        <w:bottom w:w="0" w:type="dxa"/>
+        <w:right w:w="108" w:type="dxa"/>
+      </w:tblCellMar>
+    </w:tblPr>
+  </w:style>
+  <w:style w:type="numbering" w:default="1" w:styleId="Sinlista">
+    <w:name w:val="No List"/>
+    <w:uiPriority w:val="99"/>
+    <w:semiHidden/>
+    <w:unhideWhenUsed/>
+  </w:style>
+  <w:style w:type="paragraph" w:styleId="Ttulo">
+    <w:name w:val="Title"/>
+    <w:basedOn w:val="Normal"/>
+    <w:next w:val="Normal"/>
+    <w:link w:val="TtuloCar"/>
+    <w:uiPriority w:val="10"/>
+    <w:qFormat/>
+    <w:rsid w:val="00E84C4D"/>
+    <w:pPr>
+      <w:spacing w:after="240" w:line="240" w:lineRule="auto"/>
+      <w:contextualSpacing/>
+      <w:jc w:val="center"/>
+    </w:pPr>
+    <w:rPr>
+      <w:rFonts w:eastAsiaTheme="majorEastAsia" w:cstheme="majorBidi"/>
+      <w:caps/>
+      <w:color w:val="2F5496" w:themeColor="accent1" w:themeShade="BF"/>
+      <w:spacing w:val="-10"/>
+      <w:kern w:val="28"/>
+      <w:sz w:val="56"/>
+      <w:szCs w:val="56"/>
+    </w:rPr>
+  </w:style>
+  <w:style w:type="character" w:customStyle="1" w:styleId="TtuloCar">
+    <w:name w:val="Título Car"/>
+    <w:basedOn w:val="Fuentedeprrafopredeter"/>
+    <w:link w:val="Ttulo"/>
+    <w:uiPriority w:val="10"/>
+    <w:rsid w:val="00E84C4D"/>
+    <w:rPr>
+      <w:rFonts w:ascii="Arial" w:eastAsiaTheme="majorEastAsia" w:hAnsi="Arial" w:cstheme="majorBidi"/>
+      <w:caps/>
+      <w:color w:val="2F5496" w:themeColor="accent1" w:themeShade="BF"/>
+      <w:spacing w:val="-10"/>
+      <w:kern w:val="28"/>
+      <w:sz w:val="56"/>
+      <w:szCs w:val="56"/>
+    </w:rPr>
+  </w:style>
+  <w:style w:type="character" w:customStyle="1" w:styleId="Ttulo1Car">
+    <w:name w:val="Título 1 Car"/>
+    <w:basedOn w:val="Fuentedeprrafopredeter"/>
+    <w:link w:val="Ttulo1"/>
+    <w:uiPriority w:val="9"/>
+    <w:rsid w:val="00E84C4D"/>
+    <w:rPr>
+      <w:rFonts w:ascii="Arial" w:eastAsiaTheme="majorEastAsia" w:hAnsi="Arial" w:cstheme="majorBidi"/>
+      <w:color w:val="2F5496" w:themeColor="accent1" w:themeShade="BF"/>
+      <w:sz w:val="32"/>
+      <w:szCs w:val="32"/>
+    </w:rPr>
+  </w:style>
+  <w:style w:type="character" w:customStyle="1" w:styleId="Ttulo2Car">
+    <w:name w:val="Título 2 Car"/>
+    <w:basedOn w:val="Fuentedeprrafopredeter"/>
+    <w:link w:val="Ttulo2"/>
+    <w:uiPriority w:val="9"/>
+    <w:rsid w:val="00E84C4D"/>
+    <w:rPr>
+      <w:rFonts w:ascii="Arial" w:eastAsiaTheme="majorEastAsia" w:hAnsi="Arial" w:cstheme="majorBidi"/>
+      <w:color w:val="2F5496" w:themeColor="accent1" w:themeShade="BF"/>
+      <w:sz w:val="26"/>
+      <w:szCs w:val="26"/>
+    </w:rPr>
+  </w:style>
+  <w:style w:type="character" w:styleId="Hipervnculo">
+    <w:name w:val="Hyperlink"/>
+    <w:basedOn w:val="Fuentedeprrafopredeter"/>
+    <w:uiPriority w:val="99"/>
+    <w:unhideWhenUsed/>
+    <w:rsid w:val="00984A43"/>
+    <w:rPr>
+      <w:color w:val="0563C1" w:themeColor="hyperlink"/>
+      <w:u w:val="single"/>
+    </w:rPr>
+  </w:style>
+  <w:style w:type="character" w:customStyle="1" w:styleId="Mencinsinresolver1">
+    <w:name w:val="Mención sin resolver1"/>
+    <w:basedOn w:val="Fuentedeprrafopredeter"/>
+    <w:uiPriority w:val="99"/>
+    <w:semiHidden/>
+    <w:unhideWhenUsed/>
+    <w:rsid w:val="00984A43"/>
+    <w:rPr>
+      <w:color w:val="605E5C"/>
+      <w:shd w:val="clear" w:color="auto" w:fill="E1DFDD"/>
+    </w:rPr>
+  </w:style>
+  <w:style w:type="paragraph" w:styleId="Prrafodelista">
+    <w:name w:val="List Paragraph"/>
+    <w:basedOn w:val="Normal"/>
+    <w:uiPriority w:val="34"/>
+    <w:qFormat/>
+    <w:rsid w:val="008100FB"/>
+    <w:pPr>
+      <w:ind w:left="720"/>
+      <w:contextualSpacing/>
+    </w:pPr>
+  </w:style>
+  <w:style w:type="paragraph" w:styleId="Textodeglobo">
+    <w:name w:val="Balloon Text"/>
+    <w:basedOn w:val="Normal"/>
+    <w:link w:val="TextodegloboCar"/>
+    <w:uiPriority w:val="99"/>
+    <w:semiHidden/>
+    <w:unhideWhenUsed/>
+    <w:rsid w:val="00851B4B"/>
+    <w:pPr>
+      <w:spacing w:after="0" w:line="240" w:lineRule="auto"/>
+    </w:pPr>
+    <w:rPr>
+      <w:rFonts w:ascii="Tahoma" w:hAnsi="Tahoma" w:cs="Tahoma"/>
+      <w:sz w:val="16"/>
+      <w:szCs w:val="16"/>
+    </w:rPr>
+  </w:style>
+  <w:style w:type="character" w:customStyle="1" w:styleId="TextodegloboCar">
+    <w:name w:val="Texto de globo Car"/>
+    <w:basedOn w:val="Fuentedeprrafopredeter"/>
+    <w:link w:val="Textodeglobo"/>
+    <w:uiPriority w:val="99"/>
+    <w:semiHidden/>
+    <w:rsid w:val="00851B4B"/>
+    <w:rPr>
+      <w:rFonts w:ascii="Tahoma" w:hAnsi="Tahoma" w:cs="Tahoma"/>
+      <w:sz w:val="16"/>
+      <w:szCs w:val="16"/>
+    </w:rPr>
+  </w:style>
+</w:styles>
+</file>
+
+<file path=word/stylesWithEffects.xml><?xml version="1.0" encoding="utf-8"?>
+<w:styles xmlns:wpc="http://schemas.microsoft.com/office/word/2010/wordprocessingCanvas" xmlns:mc="http://schemas.openxmlformats.org/markup-compatibility/2006" xmlns:o="urn:schemas-microsoft-com:office:office" xmlns:r="http://schemas.openxmlformats.org/officeDocument/2006/relationships" xmlns:m="http://schemas.openxmlformats.org/officeDocument/2006/math" xmlns:v="urn:schemas-microsoft-com:vml" xmlns:wp14="http://schemas.microsoft.com/office/word/2010/wordprocessingDrawing" xmlns:wp="http://schemas.openxmlformats.org/drawingml/2006/wordprocessingDrawing" xmlns:w10="urn:schemas-microsoft-com:office:word" xmlns:w="http://schemas.openxmlformats.org/wordprocessingml/2006/main" xmlns:w14="http://schemas.microsoft.com/office/word/2010/wordml" xmlns:wpg="http://schemas.microsoft.com/office/word/2010/wordprocessingGroup" xmlns:wpi="http://schemas.microsoft.com/office/word/2010/wordprocessingInk" xmlns:wne="http://schemas.microsoft.com/office/word/2006/wordml" xmlns:wps="http://schemas.microsoft.com/office/word/2010/wordprocessingShape" mc:Ignorable="w14 wp14">
+  <w:docDefaults>
+    <w:rPrDefault>
+      <w:rPr>
+        <w:rFonts w:asciiTheme="minorHAnsi" w:eastAsiaTheme="minorHAnsi" w:hAnsiTheme="minorHAnsi" w:cstheme="minorBidi"/>
+        <w:sz w:val="22"/>
+        <w:szCs w:val="22"/>
+        <w:lang w:val="es-ES" w:eastAsia="en-US" w:bidi="ar-SA"/>
+      </w:rPr>
+    </w:rPrDefault>
+    <w:pPrDefault>
+      <w:pPr>
+        <w:spacing w:after="160" w:line="259" w:lineRule="auto"/>
+      </w:pPr>
+    </w:pPrDefault>
+  </w:docDefaults>
+  <w:latentStyles w:defLockedState="0" w:defUIPriority="99" w:defSemiHidden="1" w:defUnhideWhenUsed="1" w:defQFormat="0" w:count="267">
+    <w:lsdException w:name="Normal" w:semiHidden="0" w:uiPriority="0" w:unhideWhenUsed="0" w:qFormat="1"/>
+    <w:lsdException w:name="heading 1" w:semiHidden="0" w:uiPriority="9" w:unhideWhenUsed="0" w:qFormat="1"/>
+    <w:lsdException w:name="heading 2" w:uiPriority="9" w:qFormat="1"/>
+    <w:lsdException w:name="heading 3" w:uiPriority="9" w:qFormat="1"/>
+    <w:lsdException w:name="heading 4" w:uiPriority="9" w:qFormat="1"/>
+    <w:lsdException w:name="heading 5" w:uiPriority="9" w:qFormat="1"/>
+    <w:lsdException w:name="heading 6" w:uiPriority="9" w:qFormat="1"/>
+    <w:lsdException w:name="heading 7" w:uiPriority="9" w:qFormat="1"/>
+    <w:lsdException w:name="heading 8" w:uiPriority="9" w:qFormat="1"/>
+    <w:lsdException w:name="heading 9" w:uiPriority="9" w:qFormat="1"/>
+    <w:lsdException w:name="toc 1" w:uiPriority="39"/>
+    <w:lsdException w:name="toc 2" w:uiPriority="39"/>
+    <w:lsdException w:name="toc 3" w:uiPriority="39"/>
+    <w:lsdException w:name="toc 4" w:uiPriority="39"/>
+    <w:lsdException w:name="toc 5" w:uiPriority="39"/>
+    <w:lsdException w:name="toc 6" w:uiPriority="39"/>
+    <w:lsdException w:name="toc 7" w:uiPriority="39"/>
+    <w:lsdException w:name="toc 8" w:uiPriority="39"/>
+    <w:lsdException w:name="toc 9" w:uiPriority="39"/>
+    <w:lsdException w:name="caption" w:uiPriority="35" w:qFormat="1"/>
+    <w:lsdException w:name="Title" w:semiHidden="0" w:uiPriority="10" w:unhideWhenUsed="0" w:qFormat="1"/>
+    <w:lsdException w:name="Default Paragraph Font" w:uiPriority="1"/>
+    <w:lsdException w:name="Subtitle" w:semiHidden="0" w:uiPriority="11" w:unhideWhenUsed="0" w:qFormat="1"/>
+    <w:lsdException w:name="Strong" w:semiHidden="0" w:uiPriority="22" w:unhideWhenUsed="0" w:qFormat="1"/>
+    <w:lsdException w:name="Emphasis" w:semiHidden="0" w:uiPriority="20" w:unhideWhenUsed="0" w:qFormat="1"/>
+    <w:lsdException w:name="Table Grid" w:uiPriority="39"/>
+    <w:lsdException w:name="Placeholder Text" w:unhideWhenUsed="0"/>
+    <w:lsdException w:name="No Spacing" w:semiHidden="0" w:uiPriority="1" w:unhideWhenUsed="0" w:qFormat="1"/>
+    <w:lsdException w:name="Light Shading" w:semiHidden="0" w:uiPriority="60" w:unhideWhenUsed="0"/>
+    <w:lsdException w:name="Light List" w:semiHidden="0" w:uiPriority="61" w:unhideWhenUsed="0"/>
+    <w:lsdException w:name="Light Grid" w:semiHidden="0" w:uiPriority="62" w:unhideWhenUsed="0"/>
+    <w:lsdException w:name="Medium Shading 1" w:semiHidden="0" w:uiPriority="63" w:unhideWhenUsed="0"/>
+    <w:lsdException w:name="Medium Shading 2" w:semiHidden="0" w:uiPriority="64" w:unhideWhenUsed="0"/>
+    <w:lsdException w:name="Medium List 1" w:semiHidden="0" w:uiPriority="65" w:unhideWhenUsed="0"/>
+    <w:lsdException w:name="Medium List 2" w:semiHidden="0" w:uiPriority="66" w:unhideWhenUsed="0"/>
+    <w:lsdException w:name="Medium Grid 1" w:semiHidden="0" w:uiPriority="67" w:unhideWhenUsed="0"/>
+    <w:lsdException w:name="Medium Grid 2" w:semiHidden="0" w:uiPriority="68" w:unhideWhenUsed="0"/>
+    <w:lsdException w:name="Medium Grid 3" w:semiHidden="0" w:uiPriority="69" w:unhideWhenUsed="0"/>
+    <w:lsdException w:name="Dark List" w:semiHidden="0" w:uiPriority="70" w:unhideWhenUsed="0"/>
+    <w:lsdException w:name="Colorful Shading" w:semiHidden="0" w:uiPriority="71" w:unhideWhenUsed="0"/>
+    <w:lsdException w:name="Colorful List" w:semiHidden="0" w:uiPriority="72" w:unhideWhenUsed="0"/>
+    <w:lsdException w:name="Colorful Grid" w:semiHidden="0" w:uiPriority="73" w:unhideWhenUsed="0"/>
+    <w:lsdException w:name="Light Shading Accent 1" w:semiHidden="0" w:uiPriority="60" w:unhideWhenUsed="0"/>
+    <w:lsdException w:name="Light List Accent 1" w:semiHidden="0" w:uiPriority="61" w:unhideWhenUsed="0"/>
+    <w:lsdException w:name="Light Grid Accent 1" w:semiHidden="0" w:uiPriority="62" w:unhideWhenUsed="0"/>
+    <w:lsdException w:name="Medium Shading 1 Accent 1" w:semiHidden="0" w:uiPriority="63" w:unhideWhenUsed="0"/>
+    <w:lsdException w:name="Medium Shading 2 Accent 1" w:semiHidden="0" w:uiPriority="64" w:unhideWhenUsed="0"/>
+    <w:lsdException w:name="Medium List 1 Accent 1" w:semiHidden="0" w:uiPriority="65" w:unhideWhenUsed="0"/>
+    <w:lsdException w:name="Revision" w:unhideWhenUsed="0"/>
+    <w:lsdException w:name="List Paragraph" w:semiHidden="0" w:uiPriority="34" w:unhideWhenUsed="0" w:qFormat="1"/>
+    <w:lsdException w:name="Quote" w:semiHidden="0" w:uiPriority="29" w:unhideWhenUsed="0" w:qFormat="1"/>
+    <w:lsdException w:name="Intense Quote" w:semiHidden="0" w:uiPriority="30" w:unhideWhenUsed="0" w:qFormat="1"/>
+    <w:lsdException w:name="Medium List 2 Accent 1" w:semiHidden="0" w:uiPriority="66" w:unhideWhenUsed="0"/>
+    <w:lsdException w:name="Medium Grid 1 Accent 1" w:semiHidden="0" w:uiPriority="67" w:unhideWhenUsed="0"/>
+    <w:lsdException w:name="Medium Grid 2 Accent 1" w:semiHidden="0" w:uiPriority="68" w:unhideWhenUsed="0"/>
+    <w:lsdException w:name="Medium Grid 3 Accent 1" w:semiHidden="0" w:uiPriority="69" w:unhideWhenUsed="0"/>
+    <w:lsdException w:name="Dark List Accent 1" w:semiHidden="0" w:uiPriority="70" w:unhideWhenUsed="0"/>
+    <w:lsdException w:name="Colorful Shading Accent 1" w:semiHidden="0" w:uiPriority="71" w:unhideWhenUsed="0"/>
+    <w:lsdException w:name="Colorful List Accent 1" w:semiHidden="0" w:uiPriority="72" w:unhideWhenUsed="0"/>
+    <w:lsdException w:name="Colorful Grid Accent 1" w:semiHidden="0" w:uiPriority="73" w:unhideWhenUsed="0"/>
+    <w:lsdException w:name="Light Shading Accent 2" w:semiHidden="0" w:uiPriority="60" w:unhideWhenUsed="0"/>
+    <w:lsdException w:name="Light List Accent 2" w:semiHidden="0" w:uiPriority="61" w:unhideWhenUsed="0"/>
+    <w:lsdException w:name="Light Grid Accent 2" w:semiHidden="0" w:uiPriority="62" w:unhideWhenUsed="0"/>
+    <w:lsdException w:name="Medium Shading 1 Accent 2" w:semiHidden="0" w:uiPriority="63" w:unhideWhenUsed="0"/>
+    <w:lsdException w:name="Medium Shading 2 Accent 2" w:semiHidden="0" w:uiPriority="64" w:unhideWhenUsed="0"/>
+    <w:lsdException w:name="Medium List 1 Accent 2" w:semiHidden="0" w:uiPriority="65" w:unhideWhenUsed="0"/>
+    <w:lsdException w:name="Medium List 2 Accent 2" w:semiHidden="0" w:uiPriority="66" w:unhideWhenUsed="0"/>
+    <w:lsdException w:name="Medium Grid 1 Accent 2" w:semiHidden="0" w:uiPriority="67" w:unhideWhenUsed="0"/>
+    <w:lsdException w:name="Medium Grid 2 Accent 2" w:semiHidden="0" w:uiPriority="68" w:unhideWhenUsed="0"/>
+    <w:lsdException w:name="Medium Grid 3 Accent 2" w:semiHidden="0" w:uiPriority="69" w:unhideWhenUsed="0"/>
+    <w:lsdException w:name="Dark List Accent 2" w:semiHidden="0" w:uiPriority="70" w:unhideWhenUsed="0"/>
+    <w:lsdException w:name="Colorful Shading Accent 2" w:semiHidden="0" w:uiPriority="71" w:unhideWhenUsed="0"/>
+    <w:lsdException w:name="Colorful List Accent 2" w:semiHidden="0" w:uiPriority="72" w:unhideWhenUsed="0"/>
+    <w:lsdException w:name="Colorful Grid Accent 2" w:semiHidden="0" w:uiPriority="73" w:unhideWhenUsed="0"/>
+    <w:lsdException w:name="Light Shading Accent 3" w:semiHidden="0" w:uiPriority="60" w:unhideWhenUsed="0"/>
+    <w:lsdException w:name="Light List Accent 3" w:semiHidden="0" w:uiPriority="61" w:unhideWhenUsed="0"/>
+    <w:lsdException w:name="Light Grid Accent 3" w:semiHidden="0" w:uiPriority="62" w:unhideWhenUsed="0"/>
+    <w:lsdException w:name="Medium Shading 1 Accent 3" w:semiHidden="0" w:uiPriority="63" w:unhideWhenUsed="0"/>
+    <w:lsdException w:name="Medium Shading 2 Accent 3" w:semiHidden="0" w:uiPriority="64" w:unhideWhenUsed="0"/>
+    <w:lsdException w:name="Medium List 1 Accent 3" w:semiHidden="0" w:uiPriority="65" w:unhideWhenUsed="0"/>
+    <w:lsdException w:name="Medium List 2 Accent 3" w:semiHidden="0" w:uiPriority="66" w:unhideWhenUsed="0"/>
+    <w:lsdException w:name="Medium Grid 1 Accent 3" w:semiHidden="0" w:uiPriority="67" w:unhideWhenUsed="0"/>
+    <w:lsdException w:name="Medium Grid 2 Accent 3" w:semiHidden="0" w:uiPriority="68" w:unhideWhenUsed="0"/>
+    <w:lsdException w:name="Medium Grid 3 Accent 3" w:semiHidden="0" w:uiPriority="69" w:unhideWhenUsed="0"/>
+    <w:lsdException w:name="Dark List Accent 3" w:semiHidden="0" w:uiPriority="70" w:unhideWhenUsed="0"/>
+    <w:lsdException w:name="Colorful Shading Accent 3" w:semiHidden="0" w:uiPriority="71" w:unhideWhenUsed="0"/>
+    <w:lsdException w:name="Colorful List Accent 3" w:semiHidden="0" w:uiPriority="72" w:unhideWhenUsed="0"/>
+    <w:lsdException w:name="Colorful Grid Accent 3" w:semiHidden="0" w:uiPriority="73" w:unhideWhenUsed="0"/>
+    <w:lsdException w:name="Light Shading Accent 4" w:semiHidden="0" w:uiPriority="60" w:unhideWhenUsed="0"/>
+    <w:lsdException w:name="Light List Accent 4" w:semiHidden="0" w:uiPriority="61" w:unhideWhenUsed="0"/>
+    <w:lsdException w:name="Light Grid Accent 4" w:semiHidden="0" w:uiPriority="62" w:unhideWhenUsed="0"/>
+    <w:lsdException w:name="Medium Shading 1 Accent 4" w:semiHidden="0" w:uiPriority="63" w:unhideWhenUsed="0"/>
+    <w:lsdException w:name="Medium Shading 2 Accent 4" w:semiHidden="0" w:uiPriority="64" w:unhideWhenUsed="0"/>
+    <w:lsdException w:name="Medium List 1 Accent 4" w:semiHidden="0" w:uiPriority="65" w:unhideWhenUsed="0"/>
+    <w:lsdException w:name="Medium List 2 Accent 4" w:semiHidden="0" w:uiPriority="66" w:unhideWhenUsed="0"/>
+    <w:lsdException w:name="Medium Grid 1 Accent 4" w:semiHidden="0" w:uiPriority="67" w:unhideWhenUsed="0"/>
+    <w:lsdException w:name="Medium Grid 2 Accent 4" w:semiHidden="0" w:uiPriority="68" w:unhideWhenUsed="0"/>
+    <w:lsdException w:name="Medium Grid 3 Accent 4" w:semiHidden="0" w:uiPriority="69" w:unhideWhenUsed="0"/>
+    <w:lsdException w:name="Dark List Accent 4" w:semiHidden="0" w:uiPriority="70" w:unhideWhenUsed="0"/>
+    <w:lsdException w:name="Colorful Shading Accent 4" w:semiHidden="0" w:uiPriority="71" w:unhideWhenUsed="0"/>
+    <w:lsdException w:name="Colorful List Accent 4" w:semiHidden="0" w:uiPriority="72" w:unhideWhenUsed="0"/>
+    <w:lsdException w:name="Colorful Grid Accent 4" w:semiHidden="0" w:uiPriority="73" w:unhideWhenUsed="0"/>
+    <w:lsdException w:name="Light Shading Accent 5" w:semiHidden="0" w:uiPriority="60" w:unhideWhenUsed="0"/>
+    <w:lsdException w:name="Light List Accent 5" w:semiHidden="0" w:uiPriority="61" w:unhideWhenUsed="0"/>
+    <w:lsdException w:name="Light Grid Accent 5" w:semiHidden="0" w:uiPriority="62" w:unhideWhenUsed="0"/>
+    <w:lsdException w:name="Medium Shading 1 Accent 5" w:semiHidden="0" w:uiPriority="63" w:unhideWhenUsed="0"/>
+    <w:lsdException w:name="Medium Shading 2 Accent 5" w:semiHidden="0" w:uiPriority="64" w:unhideWhenUsed="0"/>
+    <w:lsdException w:name="Medium List 1 Accent 5" w:semiHidden="0" w:uiPriority="65" w:unhideWhenUsed="0"/>
+    <w:lsdException w:name="Medium List 2 Accent 5" w:semiHidden="0" w:uiPriority="66" w:unhideWhenUsed="0"/>
+    <w:lsdException w:name="Medium Grid 1 Accent 5" w:semiHidden="0" w:uiPriority="67" w:unhideWhenUsed="0"/>
+    <w:lsdException w:name="Medium Grid 2 Accent 5" w:semiHidden="0" w:uiPriority="68" w:unhideWhenUsed="0"/>
+    <w:lsdException w:name="Medium Grid 3 Accent 5" w:semiHidden="0" w:uiPriority="69" w:unhideWhenUsed="0"/>
+    <w:lsdException w:name="Dark List Accent 5" w:semiHidden="0" w:uiPriority="70" w:unhideWhenUsed="0"/>
+    <w:lsdException w:name="Colorful Shading Accent 5" w:semiHidden="0" w:uiPriority="71" w:unhideWhenUsed="0"/>
+    <w:lsdException w:name="Colorful List Accent 5" w:semiHidden="0" w:uiPriority="72" w:unhideWhenUsed="0"/>
+    <w:lsdException w:name="Colorful Grid Accent 5" w:semiHidden="0" w:uiPriority="73" w:unhideWhenUsed="0"/>
+    <w:lsdException w:name="Light Shading Accent 6" w:semiHidden="0" w:uiPriority="60" w:unhideWhenUsed="0"/>
+    <w:lsdException w:name="Light List Accent 6" w:semiHidden="0" w:uiPriority="61" w:unhideWhenUsed="0"/>
+    <w:lsdException w:name="Light Grid Accent 6" w:semiHidden="0" w:uiPriority="62" w:unhideWhenUsed="0"/>
+    <w:lsdException w:name="Medium Shading 1 Accent 6" w:semiHidden="0" w:uiPriority="63" w:unhideWhenUsed="0"/>
+    <w:lsdException w:name="Medium Shading 2 Accent 6" w:semiHidden="0" w:uiPriority="64" w:unhideWhenUsed="0"/>
+    <w:lsdException w:name="Medium List 1 Accent 6" w:semiHidden="0" w:uiPriority="65" w:unhideWhenUsed="0"/>
+    <w:lsdException w:name="Medium List 2 Accent 6" w:semiHidden="0" w:uiPriority="66" w:unhideWhenUsed="0"/>
+    <w:lsdException w:name="Medium Grid 1 Accent 6" w:semiHidden="0" w:uiPriority="67" w:unhideWhenUsed="0"/>
+    <w:lsdException w:name="Medium Grid 2 Accent 6" w:semiHidden="0" w:uiPriority="68" w:unhideWhenUsed="0"/>
+    <w:lsdException w:name="Medium Grid 3 Accent 6" w:semiHidden="0" w:uiPriority="69" w:unhideWhenUsed="0"/>
+    <w:lsdException w:name="Dark List Accent 6" w:semiHidden="0" w:uiPriority="70" w:unhideWhenUsed="0"/>
+    <w:lsdException w:name="Colorful Shading Accent 6" w:semiHidden="0" w:uiPriority="71" w:unhideWhenUsed="0"/>
+    <w:lsdException w:name="Colorful List Accent 6" w:semiHidden="0" w:uiPriority="72" w:unhideWhenUsed="0"/>
+    <w:lsdException w:name="Colorful Grid Accent 6" w:semiHidden="0" w:uiPriority="73" w:unhideWhenUsed="0"/>
+    <w:lsdException w:name="Subtle Emphasis" w:semiHidden="0" w:uiPriority="19" w:unhideWhenUsed="0" w:qFormat="1"/>
+    <w:lsdException w:name="Intense Emphasis" w:semiHidden="0" w:uiPriority="21" w:unhideWhenUsed="0" w:qFormat="1"/>
+    <w:lsdException w:name="Subtle Reference" w:semiHidden="0" w:uiPriority="31" w:unhideWhenUsed="0" w:qFormat="1"/>
+    <w:lsdException w:name="Intense Reference" w:semiHidden="0" w:uiPriority="32" w:unhideWhenUsed="0" w:qFormat="1"/>
+    <w:lsdException w:name="Book Title" w:semiHidden="0" w:uiPriority="33" w:unhideWhenUsed="0" w:qFormat="1"/>
+    <w:lsdException w:name="Bibliography" w:uiPriority="37"/>
+    <w:lsdException w:name="TOC Heading" w:uiPriority="39" w:qFormat="1"/>
   </w:latentStyles>
   <w:style w:type="paragraph" w:default="1" w:styleId="Normal">
     <w:name w:val="Normal"/>
@@ -2181,7 +2723,7 @@
   <a:extraClrSchemeLst/>
   <a:extLst>
     <a:ext uri="{05A4C25C-085E-4340-85A3-A5531E510DB2}">
-      <thm15:themeFamily xmlns:thm15="http://schemas.microsoft.com/office/thememl/2012/main" name="Office Theme" id="{62F939B6-93AF-4DB8-9C6B-D6C7DFDC589F}" vid="{4A3C46E8-61CC-4603-A589-7422A47A8E4A}"/>
+      <thm15:themeFamily xmlns:thm15="http://schemas.microsoft.com/office/thememl/2012/main" xmlns="" name="Office Theme" id="{62F939B6-93AF-4DB8-9C6B-D6C7DFDC589F}" vid="{4A3C46E8-61CC-4603-A589-7422A47A8E4A}"/>
     </a:ext>
   </a:extLst>
 </a:theme>

</xml_diff>